<commit_message>
Pva verbeterd, interview + H3/4
</commit_message>
<xml_diff>
--- a/Map tijdelijke documenten/Samenvatting Joost en zehna interview met aantekeningen Jan Swirl.docx
+++ b/Map tijdelijke documenten/Samenvatting Joost en zehna interview met aantekeningen Jan Swirl.docx
@@ -1,10 +1,10 @@
 
 <file path=word/document.xml><?xml version="1.0" encoding="utf-8"?>
-<w:document xmlns:wpc="http://schemas.microsoft.com/office/word/2010/wordprocessingCanvas" xmlns:mc="http://schemas.openxmlformats.org/markup-compatibility/2006" xmlns:o="urn:schemas-microsoft-com:office:office" xmlns:r="http://schemas.openxmlformats.org/officeDocument/2006/relationships" xmlns:m="http://schemas.openxmlformats.org/officeDocument/2006/math" xmlns:v="urn:schemas-microsoft-com:vml" xmlns:wp14="http://schemas.microsoft.com/office/word/2010/wordprocessingDrawing" xmlns:wp="http://schemas.openxmlformats.org/drawingml/2006/wordprocessingDrawing" xmlns:w10="urn:schemas-microsoft-com:office:word" xmlns:w="http://schemas.openxmlformats.org/wordprocessingml/2006/main" xmlns:w14="http://schemas.microsoft.com/office/word/2010/wordml" xmlns:w15="http://schemas.microsoft.com/office/word/2012/wordml" xmlns:wpg="http://schemas.microsoft.com/office/word/2010/wordprocessingGroup" xmlns:wpi="http://schemas.microsoft.com/office/word/2010/wordprocessingInk" xmlns:wne="http://schemas.microsoft.com/office/word/2006/wordml" xmlns:wps="http://schemas.microsoft.com/office/word/2010/wordprocessingShape" mc:Ignorable="w14 w15 wp14">
+<w:document xmlns:wpc="http://schemas.microsoft.com/office/word/2010/wordprocessingCanvas" xmlns:mc="http://schemas.openxmlformats.org/markup-compatibility/2006" xmlns:o="urn:schemas-microsoft-com:office:office" xmlns:r="http://schemas.openxmlformats.org/officeDocument/2006/relationships" xmlns:m="http://schemas.openxmlformats.org/officeDocument/2006/math" xmlns:v="urn:schemas-microsoft-com:vml" xmlns:wp14="http://schemas.microsoft.com/office/word/2010/wordprocessingDrawing" xmlns:wp="http://schemas.openxmlformats.org/drawingml/2006/wordprocessingDrawing" xmlns:w10="urn:schemas-microsoft-com:office:word" xmlns:w="http://schemas.openxmlformats.org/wordprocessingml/2006/main" xmlns:w14="http://schemas.microsoft.com/office/word/2010/wordml" xmlns:wpg="http://schemas.microsoft.com/office/word/2010/wordprocessingGroup" xmlns:wpi="http://schemas.microsoft.com/office/word/2010/wordprocessingInk" xmlns:wne="http://schemas.microsoft.com/office/word/2006/wordml" xmlns:wps="http://schemas.microsoft.com/office/word/2010/wordprocessingShape" mc:Ignorable="w14 wp14">
   <w:body>
     <w:p>
       <w:pPr>
-        <w:pStyle w:val="Titel"/>
+        <w:pStyle w:val="Title"/>
         <w:jc w:val="both"/>
       </w:pPr>
       <w:r>
@@ -13,7 +13,7 @@
     </w:p>
     <w:p>
       <w:pPr>
-        <w:pStyle w:val="Kop2"/>
+        <w:pStyle w:val="Heading2"/>
         <w:jc w:val="both"/>
       </w:pPr>
       <w:r>
@@ -88,7 +88,7 @@
     </w:p>
     <w:p>
       <w:pPr>
-        <w:pStyle w:val="Lijstalinea"/>
+        <w:pStyle w:val="ListParagraph"/>
         <w:numPr>
           <w:ilvl w:val="0"/>
           <w:numId w:val="3"/>
@@ -101,7 +101,7 @@
     </w:p>
     <w:p>
       <w:pPr>
-        <w:pStyle w:val="Lijstalinea"/>
+        <w:pStyle w:val="ListParagraph"/>
         <w:numPr>
           <w:ilvl w:val="0"/>
           <w:numId w:val="3"/>
@@ -114,7 +114,7 @@
     </w:p>
     <w:p>
       <w:pPr>
-        <w:pStyle w:val="Lijstalinea"/>
+        <w:pStyle w:val="ListParagraph"/>
         <w:numPr>
           <w:ilvl w:val="0"/>
           <w:numId w:val="3"/>
@@ -127,7 +127,7 @@
     </w:p>
     <w:p>
       <w:pPr>
-        <w:pStyle w:val="Lijstalinea"/>
+        <w:pStyle w:val="ListParagraph"/>
         <w:numPr>
           <w:ilvl w:val="0"/>
           <w:numId w:val="3"/>
@@ -141,7 +141,7 @@
       <w:commentRangeEnd w:id="0"/>
       <w:r>
         <w:rPr>
-          <w:rStyle w:val="Verwijzingopmerking"/>
+          <w:rStyle w:val="CommentReference"/>
         </w:rPr>
         <w:commentReference w:id="0"/>
       </w:r>
@@ -216,14 +216,14 @@
       <w:commentRangeEnd w:id="1"/>
       <w:r>
         <w:rPr>
-          <w:rStyle w:val="Verwijzingopmerking"/>
+          <w:rStyle w:val="CommentReference"/>
         </w:rPr>
         <w:commentReference w:id="1"/>
       </w:r>
     </w:p>
     <w:p>
       <w:pPr>
-        <w:pStyle w:val="Lijstalinea"/>
+        <w:pStyle w:val="ListParagraph"/>
         <w:numPr>
           <w:ilvl w:val="0"/>
           <w:numId w:val="4"/>
@@ -236,7 +236,7 @@
     </w:p>
     <w:p>
       <w:pPr>
-        <w:pStyle w:val="Lijstalinea"/>
+        <w:pStyle w:val="ListParagraph"/>
         <w:numPr>
           <w:ilvl w:val="0"/>
           <w:numId w:val="4"/>
@@ -316,7 +316,7 @@
       <w:commentRangeEnd w:id="2"/>
       <w:r>
         <w:rPr>
-          <w:rStyle w:val="Verwijzingopmerking"/>
+          <w:rStyle w:val="CommentReference"/>
         </w:rPr>
         <w:commentReference w:id="2"/>
       </w:r>
@@ -499,7 +499,7 @@
     </w:p>
     <w:p>
       <w:pPr>
-        <w:pStyle w:val="Lijstalinea"/>
+        <w:pStyle w:val="ListParagraph"/>
         <w:numPr>
           <w:ilvl w:val="0"/>
           <w:numId w:val="5"/>
@@ -512,7 +512,7 @@
     </w:p>
     <w:p>
       <w:pPr>
-        <w:pStyle w:val="Lijstalinea"/>
+        <w:pStyle w:val="ListParagraph"/>
         <w:numPr>
           <w:ilvl w:val="0"/>
           <w:numId w:val="5"/>
@@ -534,7 +534,7 @@
     </w:p>
     <w:p>
       <w:pPr>
-        <w:pStyle w:val="Lijstalinea"/>
+        <w:pStyle w:val="ListParagraph"/>
         <w:numPr>
           <w:ilvl w:val="0"/>
           <w:numId w:val="5"/>
@@ -547,7 +547,7 @@
     </w:p>
     <w:p>
       <w:pPr>
-        <w:pStyle w:val="Lijstalinea"/>
+        <w:pStyle w:val="ListParagraph"/>
         <w:numPr>
           <w:ilvl w:val="0"/>
           <w:numId w:val="5"/>
@@ -569,7 +569,7 @@
     </w:p>
     <w:p>
       <w:pPr>
-        <w:pStyle w:val="Lijstalinea"/>
+        <w:pStyle w:val="ListParagraph"/>
         <w:numPr>
           <w:ilvl w:val="0"/>
           <w:numId w:val="5"/>
@@ -591,7 +591,7 @@
     </w:p>
     <w:p>
       <w:pPr>
-        <w:pStyle w:val="Lijstalinea"/>
+        <w:pStyle w:val="ListParagraph"/>
         <w:numPr>
           <w:ilvl w:val="0"/>
           <w:numId w:val="5"/>
@@ -604,7 +604,7 @@
     </w:p>
     <w:p>
       <w:pPr>
-        <w:pStyle w:val="Lijstalinea"/>
+        <w:pStyle w:val="ListParagraph"/>
         <w:numPr>
           <w:ilvl w:val="0"/>
           <w:numId w:val="5"/>
@@ -751,8 +751,9 @@
     </w:p>
     <w:p>
       <w:pPr>
-        <w:pStyle w:val="Kop1"/>
-      </w:pPr>
+        <w:pStyle w:val="Heading1"/>
+      </w:pPr>
+      <w:bookmarkStart w:id="3" w:name="_GoBack"/>
       <w:r>
         <w:lastRenderedPageBreak/>
         <w:t>Bijlage:</w:t>
@@ -765,7 +766,7 @@
       <w:r>
         <w:rPr>
           <w:noProof/>
-          <w:lang w:eastAsia="nl-NL"/>
+          <w:lang w:eastAsia="ja-JP"/>
         </w:rPr>
         <w:drawing>
           <wp:inline distT="0" distB="0" distL="0" distR="0" wp14:anchorId="03E5ECEA" wp14:editId="26BE7326">
@@ -812,7 +813,7 @@
       <w:r>
         <w:rPr>
           <w:noProof/>
-          <w:lang w:eastAsia="nl-NL"/>
+          <w:lang w:eastAsia="ja-JP"/>
         </w:rPr>
         <w:drawing>
           <wp:inline distT="0" distB="0" distL="0" distR="0" wp14:anchorId="73543DBC" wp14:editId="01D159B3">
@@ -856,6 +857,7 @@
           </wp:inline>
         </w:drawing>
       </w:r>
+      <w:bookmarkEnd w:id="3"/>
     </w:p>
     <w:p>
       <w:pPr>
@@ -867,7 +869,7 @@
     </w:p>
     <w:p>
       <w:pPr>
-        <w:pStyle w:val="Kop1"/>
+        <w:pStyle w:val="Heading1"/>
       </w:pPr>
       <w:r>
         <w:lastRenderedPageBreak/>
@@ -889,7 +891,7 @@
     </w:p>
     <w:p>
       <w:pPr>
-        <w:pStyle w:val="Lijstalinea"/>
+        <w:pStyle w:val="ListParagraph"/>
         <w:numPr>
           <w:ilvl w:val="0"/>
           <w:numId w:val="1"/>
@@ -908,7 +910,7 @@
     </w:p>
     <w:p>
       <w:pPr>
-        <w:pStyle w:val="Lijstalinea"/>
+        <w:pStyle w:val="ListParagraph"/>
         <w:numPr>
           <w:ilvl w:val="0"/>
           <w:numId w:val="1"/>
@@ -926,12 +928,12 @@
     </w:p>
     <w:p>
       <w:pPr>
-        <w:pStyle w:val="Lijstalinea"/>
-      </w:pPr>
-    </w:p>
-    <w:p>
-      <w:pPr>
-        <w:pStyle w:val="Lijstalinea"/>
+        <w:pStyle w:val="ListParagraph"/>
+      </w:pPr>
+    </w:p>
+    <w:p>
+      <w:pPr>
+        <w:pStyle w:val="ListParagraph"/>
         <w:numPr>
           <w:ilvl w:val="0"/>
           <w:numId w:val="1"/>
@@ -949,17 +951,17 @@
     </w:p>
     <w:p>
       <w:pPr>
-        <w:pStyle w:val="Lijstalinea"/>
-      </w:pPr>
-    </w:p>
-    <w:p>
-      <w:pPr>
-        <w:pStyle w:val="Lijstalinea"/>
-      </w:pPr>
-    </w:p>
-    <w:p>
-      <w:pPr>
-        <w:pStyle w:val="Lijstalinea"/>
+        <w:pStyle w:val="ListParagraph"/>
+      </w:pPr>
+    </w:p>
+    <w:p>
+      <w:pPr>
+        <w:pStyle w:val="ListParagraph"/>
+      </w:pPr>
+    </w:p>
+    <w:p>
+      <w:pPr>
+        <w:pStyle w:val="ListParagraph"/>
         <w:numPr>
           <w:ilvl w:val="0"/>
           <w:numId w:val="1"/>
@@ -971,7 +973,7 @@
     </w:p>
     <w:p>
       <w:pPr>
-        <w:pStyle w:val="Lijstalinea"/>
+        <w:pStyle w:val="ListParagraph"/>
         <w:numPr>
           <w:ilvl w:val="0"/>
           <w:numId w:val="1"/>
@@ -983,7 +985,7 @@
     </w:p>
     <w:p>
       <w:pPr>
-        <w:pStyle w:val="Lijstalinea"/>
+        <w:pStyle w:val="ListParagraph"/>
         <w:numPr>
           <w:ilvl w:val="0"/>
           <w:numId w:val="1"/>
@@ -995,7 +997,7 @@
     </w:p>
     <w:p>
       <w:pPr>
-        <w:pStyle w:val="Lijstalinea"/>
+        <w:pStyle w:val="ListParagraph"/>
         <w:numPr>
           <w:ilvl w:val="0"/>
           <w:numId w:val="1"/>
@@ -1007,12 +1009,12 @@
     </w:p>
     <w:p>
       <w:pPr>
-        <w:pStyle w:val="Lijstalinea"/>
-      </w:pPr>
-    </w:p>
-    <w:p>
-      <w:pPr>
-        <w:pStyle w:val="Lijstalinea"/>
+        <w:pStyle w:val="ListParagraph"/>
+      </w:pPr>
+    </w:p>
+    <w:p>
+      <w:pPr>
+        <w:pStyle w:val="ListParagraph"/>
         <w:numPr>
           <w:ilvl w:val="0"/>
           <w:numId w:val="1"/>
@@ -1024,7 +1026,7 @@
     </w:p>
     <w:p>
       <w:pPr>
-        <w:pStyle w:val="Lijstalinea"/>
+        <w:pStyle w:val="ListParagraph"/>
         <w:numPr>
           <w:ilvl w:val="0"/>
           <w:numId w:val="1"/>
@@ -1036,7 +1038,7 @@
     </w:p>
     <w:p>
       <w:pPr>
-        <w:pStyle w:val="Lijstalinea"/>
+        <w:pStyle w:val="ListParagraph"/>
         <w:numPr>
           <w:ilvl w:val="0"/>
           <w:numId w:val="1"/>
@@ -1054,7 +1056,7 @@
     </w:p>
     <w:p>
       <w:pPr>
-        <w:pStyle w:val="Lijstalinea"/>
+        <w:pStyle w:val="ListParagraph"/>
         <w:numPr>
           <w:ilvl w:val="0"/>
           <w:numId w:val="1"/>
@@ -1072,7 +1074,7 @@
     </w:p>
     <w:p>
       <w:pPr>
-        <w:pStyle w:val="Lijstalinea"/>
+        <w:pStyle w:val="ListParagraph"/>
         <w:numPr>
           <w:ilvl w:val="0"/>
           <w:numId w:val="1"/>
@@ -1110,12 +1112,12 @@
     </w:p>
     <w:p>
       <w:pPr>
-        <w:pStyle w:val="Lijstalinea"/>
-      </w:pPr>
-    </w:p>
-    <w:p>
-      <w:pPr>
-        <w:pStyle w:val="Lijstalinea"/>
+        <w:pStyle w:val="ListParagraph"/>
+      </w:pPr>
+    </w:p>
+    <w:p>
+      <w:pPr>
+        <w:pStyle w:val="ListParagraph"/>
         <w:numPr>
           <w:ilvl w:val="0"/>
           <w:numId w:val="1"/>
@@ -1130,7 +1132,7 @@
     </w:p>
     <w:p>
       <w:pPr>
-        <w:pStyle w:val="Lijstalinea"/>
+        <w:pStyle w:val="ListParagraph"/>
         <w:numPr>
           <w:ilvl w:val="0"/>
           <w:numId w:val="1"/>
@@ -1142,7 +1144,7 @@
     </w:p>
     <w:p>
       <w:pPr>
-        <w:pStyle w:val="Lijstalinea"/>
+        <w:pStyle w:val="ListParagraph"/>
         <w:numPr>
           <w:ilvl w:val="0"/>
           <w:numId w:val="1"/>
@@ -1154,12 +1156,12 @@
     </w:p>
     <w:p>
       <w:pPr>
-        <w:pStyle w:val="Lijstalinea"/>
-      </w:pPr>
-    </w:p>
-    <w:p>
-      <w:pPr>
-        <w:pStyle w:val="Lijstalinea"/>
+        <w:pStyle w:val="ListParagraph"/>
+      </w:pPr>
+    </w:p>
+    <w:p>
+      <w:pPr>
+        <w:pStyle w:val="ListParagraph"/>
         <w:numPr>
           <w:ilvl w:val="0"/>
           <w:numId w:val="1"/>
@@ -1174,12 +1176,12 @@
     </w:p>
     <w:p>
       <w:pPr>
-        <w:pStyle w:val="Lijstalinea"/>
-      </w:pPr>
-    </w:p>
-    <w:p>
-      <w:pPr>
-        <w:pStyle w:val="Lijstalinea"/>
+        <w:pStyle w:val="ListParagraph"/>
+      </w:pPr>
+    </w:p>
+    <w:p>
+      <w:pPr>
+        <w:pStyle w:val="ListParagraph"/>
         <w:numPr>
           <w:ilvl w:val="0"/>
           <w:numId w:val="1"/>
@@ -1197,7 +1199,7 @@
     </w:p>
     <w:p>
       <w:pPr>
-        <w:pStyle w:val="Lijstalinea"/>
+        <w:pStyle w:val="ListParagraph"/>
         <w:numPr>
           <w:ilvl w:val="0"/>
           <w:numId w:val="1"/>
@@ -1215,12 +1217,12 @@
     </w:p>
     <w:p>
       <w:pPr>
-        <w:pStyle w:val="Lijstalinea"/>
-      </w:pPr>
-    </w:p>
-    <w:p>
-      <w:pPr>
-        <w:pStyle w:val="Lijstalinea"/>
+        <w:pStyle w:val="ListParagraph"/>
+      </w:pPr>
+    </w:p>
+    <w:p>
+      <w:pPr>
+        <w:pStyle w:val="ListParagraph"/>
         <w:numPr>
           <w:ilvl w:val="0"/>
           <w:numId w:val="1"/>
@@ -1238,7 +1240,7 @@
     </w:p>
     <w:p>
       <w:pPr>
-        <w:pStyle w:val="Lijstalinea"/>
+        <w:pStyle w:val="ListParagraph"/>
         <w:numPr>
           <w:ilvl w:val="0"/>
           <w:numId w:val="1"/>
@@ -1256,7 +1258,7 @@
     </w:p>
     <w:p>
       <w:pPr>
-        <w:pStyle w:val="Lijstalinea"/>
+        <w:pStyle w:val="ListParagraph"/>
         <w:numPr>
           <w:ilvl w:val="0"/>
           <w:numId w:val="1"/>
@@ -1280,7 +1282,7 @@
     </w:p>
     <w:p>
       <w:pPr>
-        <w:pStyle w:val="Lijstalinea"/>
+        <w:pStyle w:val="ListParagraph"/>
         <w:numPr>
           <w:ilvl w:val="0"/>
           <w:numId w:val="1"/>
@@ -1292,7 +1294,7 @@
     </w:p>
     <w:p>
       <w:pPr>
-        <w:pStyle w:val="Lijstalinea"/>
+        <w:pStyle w:val="ListParagraph"/>
         <w:numPr>
           <w:ilvl w:val="0"/>
           <w:numId w:val="1"/>
@@ -1304,7 +1306,7 @@
     </w:p>
     <w:p>
       <w:pPr>
-        <w:pStyle w:val="Lijstalinea"/>
+        <w:pStyle w:val="ListParagraph"/>
         <w:numPr>
           <w:ilvl w:val="0"/>
           <w:numId w:val="1"/>
@@ -1328,12 +1330,12 @@
     </w:p>
     <w:p>
       <w:pPr>
-        <w:pStyle w:val="Lijstalinea"/>
-      </w:pPr>
-    </w:p>
-    <w:p>
-      <w:pPr>
-        <w:pStyle w:val="Lijstalinea"/>
+        <w:pStyle w:val="ListParagraph"/>
+      </w:pPr>
+    </w:p>
+    <w:p>
+      <w:pPr>
+        <w:pStyle w:val="ListParagraph"/>
         <w:numPr>
           <w:ilvl w:val="0"/>
           <w:numId w:val="1"/>
@@ -1354,7 +1356,7 @@
     </w:p>
     <w:p>
       <w:pPr>
-        <w:pStyle w:val="Lijstalinea"/>
+        <w:pStyle w:val="ListParagraph"/>
         <w:numPr>
           <w:ilvl w:val="0"/>
           <w:numId w:val="1"/>
@@ -1373,7 +1375,7 @@
     </w:p>
     <w:p>
       <w:pPr>
-        <w:pStyle w:val="Lijstalinea"/>
+        <w:pStyle w:val="ListParagraph"/>
         <w:numPr>
           <w:ilvl w:val="0"/>
           <w:numId w:val="1"/>
@@ -1388,7 +1390,7 @@
     </w:p>
     <w:p>
       <w:pPr>
-        <w:pStyle w:val="Lijstalinea"/>
+        <w:pStyle w:val="ListParagraph"/>
         <w:numPr>
           <w:ilvl w:val="0"/>
           <w:numId w:val="1"/>
@@ -1403,7 +1405,7 @@
     </w:p>
     <w:p>
       <w:pPr>
-        <w:pStyle w:val="Lijstalinea"/>
+        <w:pStyle w:val="ListParagraph"/>
         <w:numPr>
           <w:ilvl w:val="0"/>
           <w:numId w:val="1"/>
@@ -1427,15 +1429,15 @@
 </file>
 
 <file path=word/comments.xml><?xml version="1.0" encoding="utf-8"?>
-<w:comments xmlns:wpc="http://schemas.microsoft.com/office/word/2010/wordprocessingCanvas" xmlns:mc="http://schemas.openxmlformats.org/markup-compatibility/2006" xmlns:o="urn:schemas-microsoft-com:office:office" xmlns:r="http://schemas.openxmlformats.org/officeDocument/2006/relationships" xmlns:m="http://schemas.openxmlformats.org/officeDocument/2006/math" xmlns:v="urn:schemas-microsoft-com:vml" xmlns:wp14="http://schemas.microsoft.com/office/word/2010/wordprocessingDrawing" xmlns:wp="http://schemas.openxmlformats.org/drawingml/2006/wordprocessingDrawing" xmlns:w10="urn:schemas-microsoft-com:office:word" xmlns:w="http://schemas.openxmlformats.org/wordprocessingml/2006/main" xmlns:w14="http://schemas.microsoft.com/office/word/2010/wordml" xmlns:w15="http://schemas.microsoft.com/office/word/2012/wordml" xmlns:wpg="http://schemas.microsoft.com/office/word/2010/wordprocessingGroup" xmlns:wpi="http://schemas.microsoft.com/office/word/2010/wordprocessingInk" xmlns:wne="http://schemas.microsoft.com/office/word/2006/wordml" xmlns:wps="http://schemas.microsoft.com/office/word/2010/wordprocessingShape" mc:Ignorable="w14 w15 wp14">
-  <w:comment w:id="0" w:author="Jan Zuurbier" w:date="2015-12-01T11:41:00Z" w:initials="JZ">
-    <w:p>
-      <w:pPr>
-        <w:pStyle w:val="Tekstopmerking"/>
+<w:comments xmlns:wpc="http://schemas.microsoft.com/office/word/2010/wordprocessingCanvas" xmlns:mc="http://schemas.openxmlformats.org/markup-compatibility/2006" xmlns:o="urn:schemas-microsoft-com:office:office" xmlns:r="http://schemas.openxmlformats.org/officeDocument/2006/relationships" xmlns:m="http://schemas.openxmlformats.org/officeDocument/2006/math" xmlns:v="urn:schemas-microsoft-com:vml" xmlns:wp14="http://schemas.microsoft.com/office/word/2010/wordprocessingDrawing" xmlns:wp="http://schemas.openxmlformats.org/drawingml/2006/wordprocessingDrawing" xmlns:w10="urn:schemas-microsoft-com:office:word" xmlns:w="http://schemas.openxmlformats.org/wordprocessingml/2006/main" xmlns:w14="http://schemas.microsoft.com/office/word/2010/wordml" xmlns:wpg="http://schemas.microsoft.com/office/word/2010/wordprocessingGroup" xmlns:wpi="http://schemas.microsoft.com/office/word/2010/wordprocessingInk" xmlns:wne="http://schemas.microsoft.com/office/word/2006/wordml" xmlns:wps="http://schemas.microsoft.com/office/word/2010/wordprocessingShape" mc:Ignorable="w14 wp14">
+  <w:comment w:id="0" w:author="Jan Zuurbier" w:date="2015-12-03T14:16:00Z" w:initials="JZ">
+    <w:p>
+      <w:pPr>
+        <w:pStyle w:val="CommentText"/>
       </w:pPr>
       <w:r>
         <w:rPr>
-          <w:rStyle w:val="Verwijzingopmerking"/>
+          <w:rStyle w:val="CommentReference"/>
         </w:rPr>
         <w:annotationRef/>
       </w:r>
@@ -1443,72 +1445,58 @@
         <w:rPr>
           <w:noProof/>
         </w:rPr>
-        <w:t xml:space="preserve">Kookwas is geen aparte soort was. Kookwas betekent dat er een temperatuur van 90 graden is gekozen. </w:t>
-      </w:r>
-    </w:p>
-  </w:comment>
-  <w:comment w:id="1" w:author="Jan Zuurbier" w:date="2015-12-01T11:43:00Z" w:initials="JZ">
-    <w:p>
-      <w:pPr>
-        <w:pStyle w:val="Tekstopmerking"/>
-      </w:pPr>
-      <w:r>
-        <w:rPr>
-          <w:rStyle w:val="Verwijzingopmerking"/>
-        </w:rPr>
-        <w:annotationRef/>
+        <w:t>Kookw</w:t>
       </w:r>
       <w:r>
         <w:rPr>
           <w:noProof/>
         </w:rPr>
-        <w:t xml:space="preserve">Het waterniveau en temperatuur moeten steeds worden getoond </w:t>
+        <w:t>as is geen aparte soort was. K</w:t>
       </w:r>
       <w:r>
         <w:rPr>
           <w:noProof/>
         </w:rPr>
-        <w:t xml:space="preserve">als er een was draait </w:t>
+        <w:t xml:space="preserve">was betekent dat er een temperatuur van 90 graden is gekozen. </w:t>
+      </w:r>
+    </w:p>
+  </w:comment>
+  <w:comment w:id="1" w:author="Jan Zuurbier" w:date="2015-12-01T11:43:00Z" w:initials="JZ">
+    <w:p>
+      <w:pPr>
+        <w:pStyle w:val="CommentText"/>
+      </w:pPr>
+      <w:r>
+        <w:rPr>
+          <w:rStyle w:val="CommentReference"/>
+        </w:rPr>
+        <w:annotationRef/>
       </w:r>
       <w:r>
         <w:rPr>
           <w:noProof/>
         </w:rPr>
-        <w:t xml:space="preserve">en niet alleen als de gebruiker ze opvraagt. </w:t>
+        <w:t>Het waterniveau en temperatuur moeten steeds worden getoond als er een was draait en niet alleen als de gebruiker ze opvraagt. Ook de voortgang van het wasprogramma moet worden getoond.</w:t>
+      </w:r>
+    </w:p>
+  </w:comment>
+  <w:comment w:id="2" w:author="Jan Zuurbier" w:date="2015-12-01T11:44:00Z" w:initials="JZ">
+    <w:p>
+      <w:pPr>
+        <w:pStyle w:val="CommentText"/>
+      </w:pPr>
+      <w:r>
+        <w:rPr>
+          <w:rStyle w:val="CommentReference"/>
+        </w:rPr>
+        <w:annotationRef/>
       </w:r>
       <w:r>
         <w:rPr>
           <w:noProof/>
         </w:rPr>
-        <w:t>Ook de voortgang van het wasprogramma moet worden getoond.</w:t>
-      </w:r>
-    </w:p>
-  </w:comment>
-  <w:comment w:id="2" w:author="Jan Zuurbier" w:date="2015-12-01T11:44:00Z" w:initials="JZ">
-    <w:p>
-      <w:pPr>
-        <w:pStyle w:val="Tekstopmerking"/>
-      </w:pPr>
-      <w:r>
-        <w:rPr>
-          <w:rStyle w:val="Verwijzingopmerking"/>
-        </w:rPr>
-        <w:annotationRef/>
-      </w:r>
-      <w:r>
-        <w:rPr>
-          <w:noProof/>
-        </w:rPr>
-        <w:t>Dit kan ook</w:t>
-      </w:r>
-      <w:r>
-        <w:rPr>
-          <w:noProof/>
-        </w:rPr>
-        <w:t xml:space="preserve"> wel worden getoond in de userinterface.</w:t>
-      </w:r>
-      <w:bookmarkStart w:id="3" w:name="_GoBack"/>
-      <w:bookmarkEnd w:id="3"/>
+        <w:t>Dit kan ook wel worden getoond in de userinterface.</w:t>
+      </w:r>
     </w:p>
   </w:comment>
 </w:comments>
@@ -1523,8 +1511,8 @@
 </file>
 
 <file path=word/numbering.xml><?xml version="1.0" encoding="utf-8"?>
-<w:numbering xmlns:wpc="http://schemas.microsoft.com/office/word/2010/wordprocessingCanvas" xmlns:mc="http://schemas.openxmlformats.org/markup-compatibility/2006" xmlns:o="urn:schemas-microsoft-com:office:office" xmlns:r="http://schemas.openxmlformats.org/officeDocument/2006/relationships" xmlns:m="http://schemas.openxmlformats.org/officeDocument/2006/math" xmlns:v="urn:schemas-microsoft-com:vml" xmlns:wp14="http://schemas.microsoft.com/office/word/2010/wordprocessingDrawing" xmlns:wp="http://schemas.openxmlformats.org/drawingml/2006/wordprocessingDrawing" xmlns:w10="urn:schemas-microsoft-com:office:word" xmlns:w="http://schemas.openxmlformats.org/wordprocessingml/2006/main" xmlns:w14="http://schemas.microsoft.com/office/word/2010/wordml" xmlns:w15="http://schemas.microsoft.com/office/word/2012/wordml" xmlns:wpg="http://schemas.microsoft.com/office/word/2010/wordprocessingGroup" xmlns:wpi="http://schemas.microsoft.com/office/word/2010/wordprocessingInk" xmlns:wne="http://schemas.microsoft.com/office/word/2006/wordml" xmlns:wps="http://schemas.microsoft.com/office/word/2010/wordprocessingShape" mc:Ignorable="w14 w15 wp14">
-  <w:abstractNum w:abstractNumId="0" w15:restartNumberingAfterBreak="0">
+<w:numbering xmlns:wpc="http://schemas.microsoft.com/office/word/2010/wordprocessingCanvas" xmlns:mc="http://schemas.openxmlformats.org/markup-compatibility/2006" xmlns:o="urn:schemas-microsoft-com:office:office" xmlns:r="http://schemas.openxmlformats.org/officeDocument/2006/relationships" xmlns:m="http://schemas.openxmlformats.org/officeDocument/2006/math" xmlns:v="urn:schemas-microsoft-com:vml" xmlns:wp14="http://schemas.microsoft.com/office/word/2010/wordprocessingDrawing" xmlns:wp="http://schemas.openxmlformats.org/drawingml/2006/wordprocessingDrawing" xmlns:w10="urn:schemas-microsoft-com:office:word" xmlns:w="http://schemas.openxmlformats.org/wordprocessingml/2006/main" xmlns:w14="http://schemas.microsoft.com/office/word/2010/wordml" xmlns:wpg="http://schemas.microsoft.com/office/word/2010/wordprocessingGroup" xmlns:wpi="http://schemas.microsoft.com/office/word/2010/wordprocessingInk" xmlns:wne="http://schemas.microsoft.com/office/word/2006/wordml" xmlns:wps="http://schemas.microsoft.com/office/word/2010/wordprocessingShape" mc:Ignorable="w14 wp14">
+  <w:abstractNum w:abstractNumId="0">
     <w:nsid w:val="06366609"/>
     <w:multiLevelType w:val="hybridMultilevel"/>
     <w:tmpl w:val="8760D62A"/>
@@ -1610,7 +1598,7 @@
       </w:pPr>
     </w:lvl>
   </w:abstractNum>
-  <w:abstractNum w:abstractNumId="1" w15:restartNumberingAfterBreak="0">
+  <w:abstractNum w:abstractNumId="1">
     <w:nsid w:val="1C360759"/>
     <w:multiLevelType w:val="hybridMultilevel"/>
     <w:tmpl w:val="45BCAC40"/>
@@ -1723,7 +1711,7 @@
       </w:rPr>
     </w:lvl>
   </w:abstractNum>
-  <w:abstractNum w:abstractNumId="2" w15:restartNumberingAfterBreak="0">
+  <w:abstractNum w:abstractNumId="2">
     <w:nsid w:val="4966022C"/>
     <w:multiLevelType w:val="hybridMultilevel"/>
     <w:tmpl w:val="8760D62A"/>
@@ -1809,7 +1797,7 @@
       </w:pPr>
     </w:lvl>
   </w:abstractNum>
-  <w:abstractNum w:abstractNumId="3" w15:restartNumberingAfterBreak="0">
+  <w:abstractNum w:abstractNumId="3">
     <w:nsid w:val="498A71B3"/>
     <w:multiLevelType w:val="hybridMultilevel"/>
     <w:tmpl w:val="47BEBF66"/>
@@ -1922,7 +1910,7 @@
       </w:rPr>
     </w:lvl>
   </w:abstractNum>
-  <w:abstractNum w:abstractNumId="4" w15:restartNumberingAfterBreak="0">
+  <w:abstractNum w:abstractNumId="4">
     <w:nsid w:val="75051E55"/>
     <w:multiLevelType w:val="hybridMultilevel"/>
     <w:tmpl w:val="A2CA896C"/>
@@ -2035,7 +2023,7 @@
       </w:rPr>
     </w:lvl>
   </w:abstractNum>
-  <w:abstractNum w:abstractNumId="5" w15:restartNumberingAfterBreak="0">
+  <w:abstractNum w:abstractNumId="5">
     <w:nsid w:val="7CE53DF6"/>
     <w:multiLevelType w:val="hybridMultilevel"/>
     <w:tmpl w:val="6BDAF9EE"/>
@@ -2178,7 +2166,7 @@
 </file>
 
 <file path=word/styles.xml><?xml version="1.0" encoding="utf-8"?>
-<w:styles xmlns:mc="http://schemas.openxmlformats.org/markup-compatibility/2006" xmlns:r="http://schemas.openxmlformats.org/officeDocument/2006/relationships" xmlns:w="http://schemas.openxmlformats.org/wordprocessingml/2006/main" xmlns:w14="http://schemas.microsoft.com/office/word/2010/wordml" xmlns:w15="http://schemas.microsoft.com/office/word/2012/wordml" mc:Ignorable="w14 w15">
+<w:styles xmlns:mc="http://schemas.openxmlformats.org/markup-compatibility/2006" xmlns:r="http://schemas.openxmlformats.org/officeDocument/2006/relationships" xmlns:w="http://schemas.openxmlformats.org/wordprocessingml/2006/main" xmlns:w14="http://schemas.microsoft.com/office/word/2010/wordml" mc:Ignorable="w14">
   <w:docDefaults>
     <w:rPrDefault>
       <w:rPr>
@@ -2194,389 +2182,155 @@
       </w:pPr>
     </w:pPrDefault>
   </w:docDefaults>
-  <w:latentStyles w:defLockedState="0" w:defUIPriority="99" w:defSemiHidden="0" w:defUnhideWhenUsed="0" w:defQFormat="0" w:count="371">
-    <w:lsdException w:name="Normal" w:uiPriority="0" w:qFormat="1"/>
-    <w:lsdException w:name="heading 1" w:uiPriority="9" w:qFormat="1"/>
-    <w:lsdException w:name="heading 2" w:semiHidden="1" w:uiPriority="9" w:unhideWhenUsed="1" w:qFormat="1"/>
-    <w:lsdException w:name="heading 3" w:semiHidden="1" w:uiPriority="9" w:unhideWhenUsed="1" w:qFormat="1"/>
-    <w:lsdException w:name="heading 4" w:semiHidden="1" w:uiPriority="9" w:unhideWhenUsed="1" w:qFormat="1"/>
-    <w:lsdException w:name="heading 5" w:semiHidden="1" w:uiPriority="9" w:unhideWhenUsed="1" w:qFormat="1"/>
-    <w:lsdException w:name="heading 6" w:semiHidden="1" w:uiPriority="9" w:unhideWhenUsed="1" w:qFormat="1"/>
-    <w:lsdException w:name="heading 7" w:semiHidden="1" w:uiPriority="9" w:unhideWhenUsed="1" w:qFormat="1"/>
-    <w:lsdException w:name="heading 8" w:semiHidden="1" w:uiPriority="9" w:unhideWhenUsed="1" w:qFormat="1"/>
-    <w:lsdException w:name="heading 9" w:semiHidden="1" w:uiPriority="9" w:unhideWhenUsed="1" w:qFormat="1"/>
-    <w:lsdException w:name="index 1" w:semiHidden="1" w:unhideWhenUsed="1"/>
-    <w:lsdException w:name="index 2" w:semiHidden="1" w:unhideWhenUsed="1"/>
-    <w:lsdException w:name="index 3" w:semiHidden="1" w:unhideWhenUsed="1"/>
-    <w:lsdException w:name="index 4" w:semiHidden="1" w:unhideWhenUsed="1"/>
-    <w:lsdException w:name="index 5" w:semiHidden="1" w:unhideWhenUsed="1"/>
-    <w:lsdException w:name="index 6" w:semiHidden="1" w:unhideWhenUsed="1"/>
-    <w:lsdException w:name="index 7" w:semiHidden="1" w:unhideWhenUsed="1"/>
-    <w:lsdException w:name="index 8" w:semiHidden="1" w:unhideWhenUsed="1"/>
-    <w:lsdException w:name="index 9" w:semiHidden="1" w:unhideWhenUsed="1"/>
-    <w:lsdException w:name="toc 1" w:semiHidden="1" w:uiPriority="39" w:unhideWhenUsed="1"/>
-    <w:lsdException w:name="toc 2" w:semiHidden="1" w:uiPriority="39" w:unhideWhenUsed="1"/>
-    <w:lsdException w:name="toc 3" w:semiHidden="1" w:uiPriority="39" w:unhideWhenUsed="1"/>
-    <w:lsdException w:name="toc 4" w:semiHidden="1" w:uiPriority="39" w:unhideWhenUsed="1"/>
-    <w:lsdException w:name="toc 5" w:semiHidden="1" w:uiPriority="39" w:unhideWhenUsed="1"/>
-    <w:lsdException w:name="toc 6" w:semiHidden="1" w:uiPriority="39" w:unhideWhenUsed="1"/>
-    <w:lsdException w:name="toc 7" w:semiHidden="1" w:uiPriority="39" w:unhideWhenUsed="1"/>
-    <w:lsdException w:name="toc 8" w:semiHidden="1" w:uiPriority="39" w:unhideWhenUsed="1"/>
-    <w:lsdException w:name="toc 9" w:semiHidden="1" w:uiPriority="39" w:unhideWhenUsed="1"/>
-    <w:lsdException w:name="Normal Indent" w:semiHidden="1" w:unhideWhenUsed="1"/>
-    <w:lsdException w:name="footnote text" w:semiHidden="1" w:unhideWhenUsed="1"/>
-    <w:lsdException w:name="annotation text" w:semiHidden="1" w:unhideWhenUsed="1"/>
-    <w:lsdException w:name="header" w:semiHidden="1" w:unhideWhenUsed="1"/>
-    <w:lsdException w:name="footer" w:semiHidden="1" w:unhideWhenUsed="1"/>
-    <w:lsdException w:name="index heading" w:semiHidden="1" w:unhideWhenUsed="1"/>
-    <w:lsdException w:name="caption" w:semiHidden="1" w:uiPriority="35" w:unhideWhenUsed="1" w:qFormat="1"/>
-    <w:lsdException w:name="table of figures" w:semiHidden="1" w:unhideWhenUsed="1"/>
-    <w:lsdException w:name="envelope address" w:semiHidden="1" w:unhideWhenUsed="1"/>
-    <w:lsdException w:name="envelope return" w:semiHidden="1" w:unhideWhenUsed="1"/>
-    <w:lsdException w:name="footnote reference" w:semiHidden="1" w:unhideWhenUsed="1"/>
-    <w:lsdException w:name="annotation reference" w:semiHidden="1" w:unhideWhenUsed="1"/>
-    <w:lsdException w:name="line number" w:semiHidden="1" w:unhideWhenUsed="1"/>
-    <w:lsdException w:name="page number" w:semiHidden="1" w:unhideWhenUsed="1"/>
-    <w:lsdException w:name="endnote reference" w:semiHidden="1" w:unhideWhenUsed="1"/>
-    <w:lsdException w:name="endnote text" w:semiHidden="1" w:unhideWhenUsed="1"/>
-    <w:lsdException w:name="table of authorities" w:semiHidden="1" w:unhideWhenUsed="1"/>
-    <w:lsdException w:name="macro" w:semiHidden="1" w:unhideWhenUsed="1"/>
-    <w:lsdException w:name="toa heading" w:semiHidden="1" w:unhideWhenUsed="1"/>
-    <w:lsdException w:name="List" w:semiHidden="1" w:unhideWhenUsed="1"/>
-    <w:lsdException w:name="List Bullet" w:semiHidden="1" w:unhideWhenUsed="1"/>
-    <w:lsdException w:name="List Number" w:semiHidden="1" w:unhideWhenUsed="1"/>
-    <w:lsdException w:name="List 2" w:semiHidden="1" w:unhideWhenUsed="1"/>
-    <w:lsdException w:name="List 3" w:semiHidden="1" w:unhideWhenUsed="1"/>
-    <w:lsdException w:name="List 4" w:semiHidden="1" w:unhideWhenUsed="1"/>
-    <w:lsdException w:name="List 5" w:semiHidden="1" w:unhideWhenUsed="1"/>
-    <w:lsdException w:name="List Bullet 2" w:semiHidden="1" w:unhideWhenUsed="1"/>
-    <w:lsdException w:name="List Bullet 3" w:semiHidden="1" w:unhideWhenUsed="1"/>
-    <w:lsdException w:name="List Bullet 4" w:semiHidden="1" w:unhideWhenUsed="1"/>
-    <w:lsdException w:name="List Bullet 5" w:semiHidden="1" w:unhideWhenUsed="1"/>
-    <w:lsdException w:name="List Number 2" w:semiHidden="1" w:unhideWhenUsed="1"/>
-    <w:lsdException w:name="List Number 3" w:semiHidden="1" w:unhideWhenUsed="1"/>
-    <w:lsdException w:name="List Number 4" w:semiHidden="1" w:unhideWhenUsed="1"/>
-    <w:lsdException w:name="List Number 5" w:semiHidden="1" w:unhideWhenUsed="1"/>
-    <w:lsdException w:name="Title" w:uiPriority="10" w:qFormat="1"/>
-    <w:lsdException w:name="Closing" w:semiHidden="1" w:unhideWhenUsed="1"/>
-    <w:lsdException w:name="Signature" w:semiHidden="1" w:unhideWhenUsed="1"/>
-    <w:lsdException w:name="Default Paragraph Font" w:semiHidden="1" w:uiPriority="1" w:unhideWhenUsed="1"/>
-    <w:lsdException w:name="Body Text" w:semiHidden="1" w:unhideWhenUsed="1"/>
-    <w:lsdException w:name="Body Text Indent" w:semiHidden="1" w:unhideWhenUsed="1"/>
-    <w:lsdException w:name="List Continue" w:semiHidden="1" w:unhideWhenUsed="1"/>
-    <w:lsdException w:name="List Continue 2" w:semiHidden="1" w:unhideWhenUsed="1"/>
-    <w:lsdException w:name="List Continue 3" w:semiHidden="1" w:unhideWhenUsed="1"/>
-    <w:lsdException w:name="List Continue 4" w:semiHidden="1" w:unhideWhenUsed="1"/>
-    <w:lsdException w:name="List Continue 5" w:semiHidden="1" w:unhideWhenUsed="1"/>
-    <w:lsdException w:name="Message Header" w:semiHidden="1" w:unhideWhenUsed="1"/>
-    <w:lsdException w:name="Subtitle" w:uiPriority="11" w:qFormat="1"/>
-    <w:lsdException w:name="Salutation" w:semiHidden="1" w:unhideWhenUsed="1"/>
-    <w:lsdException w:name="Date" w:semiHidden="1" w:unhideWhenUsed="1"/>
-    <w:lsdException w:name="Body Text First Indent" w:semiHidden="1" w:unhideWhenUsed="1"/>
-    <w:lsdException w:name="Body Text First Indent 2" w:semiHidden="1" w:unhideWhenUsed="1"/>
-    <w:lsdException w:name="Note Heading" w:semiHidden="1" w:unhideWhenUsed="1"/>
-    <w:lsdException w:name="Body Text 2" w:semiHidden="1" w:unhideWhenUsed="1"/>
-    <w:lsdException w:name="Body Text 3" w:semiHidden="1" w:unhideWhenUsed="1"/>
-    <w:lsdException w:name="Body Text Indent 2" w:semiHidden="1" w:unhideWhenUsed="1"/>
-    <w:lsdException w:name="Body Text Indent 3" w:semiHidden="1" w:unhideWhenUsed="1"/>
-    <w:lsdException w:name="Block Text" w:semiHidden="1" w:unhideWhenUsed="1"/>
-    <w:lsdException w:name="Hyperlink" w:semiHidden="1" w:unhideWhenUsed="1"/>
-    <w:lsdException w:name="FollowedHyperlink" w:semiHidden="1" w:unhideWhenUsed="1"/>
-    <w:lsdException w:name="Strong" w:uiPriority="22" w:qFormat="1"/>
-    <w:lsdException w:name="Emphasis" w:uiPriority="20" w:qFormat="1"/>
-    <w:lsdException w:name="Document Map" w:semiHidden="1" w:unhideWhenUsed="1"/>
-    <w:lsdException w:name="Plain Text" w:semiHidden="1" w:unhideWhenUsed="1"/>
-    <w:lsdException w:name="E-mail Signature" w:semiHidden="1" w:unhideWhenUsed="1"/>
-    <w:lsdException w:name="HTML Top of Form" w:semiHidden="1" w:unhideWhenUsed="1"/>
-    <w:lsdException w:name="HTML Bottom of Form" w:semiHidden="1" w:unhideWhenUsed="1"/>
-    <w:lsdException w:name="Normal (Web)" w:semiHidden="1" w:unhideWhenUsed="1"/>
-    <w:lsdException w:name="HTML Acronym" w:semiHidden="1" w:unhideWhenUsed="1"/>
-    <w:lsdException w:name="HTML Address" w:semiHidden="1" w:unhideWhenUsed="1"/>
-    <w:lsdException w:name="HTML Cite" w:semiHidden="1" w:unhideWhenUsed="1"/>
-    <w:lsdException w:name="HTML Code" w:semiHidden="1" w:unhideWhenUsed="1"/>
-    <w:lsdException w:name="HTML Definition" w:semiHidden="1" w:unhideWhenUsed="1"/>
-    <w:lsdException w:name="HTML Keyboard" w:semiHidden="1" w:unhideWhenUsed="1"/>
-    <w:lsdException w:name="HTML Preformatted" w:semiHidden="1" w:unhideWhenUsed="1"/>
-    <w:lsdException w:name="HTML Sample" w:semiHidden="1" w:unhideWhenUsed="1"/>
-    <w:lsdException w:name="HTML Typewriter" w:semiHidden="1" w:unhideWhenUsed="1"/>
-    <w:lsdException w:name="HTML Variable" w:semiHidden="1" w:unhideWhenUsed="1"/>
-    <w:lsdException w:name="Normal Table" w:semiHidden="1" w:unhideWhenUsed="1"/>
-    <w:lsdException w:name="annotation subject" w:semiHidden="1" w:unhideWhenUsed="1"/>
-    <w:lsdException w:name="No List" w:semiHidden="1" w:unhideWhenUsed="1"/>
-    <w:lsdException w:name="Outline List 1" w:semiHidden="1" w:unhideWhenUsed="1"/>
-    <w:lsdException w:name="Outline List 2" w:semiHidden="1" w:unhideWhenUsed="1"/>
-    <w:lsdException w:name="Outline List 3" w:semiHidden="1" w:unhideWhenUsed="1"/>
-    <w:lsdException w:name="Table Simple 1" w:semiHidden="1" w:unhideWhenUsed="1"/>
-    <w:lsdException w:name="Table Simple 2" w:semiHidden="1" w:unhideWhenUsed="1"/>
-    <w:lsdException w:name="Table Simple 3" w:semiHidden="1" w:unhideWhenUsed="1"/>
-    <w:lsdException w:name="Table Classic 1" w:semiHidden="1" w:unhideWhenUsed="1"/>
-    <w:lsdException w:name="Table Classic 2" w:semiHidden="1" w:unhideWhenUsed="1"/>
-    <w:lsdException w:name="Table Classic 3" w:semiHidden="1" w:unhideWhenUsed="1"/>
-    <w:lsdException w:name="Table Classic 4" w:semiHidden="1" w:unhideWhenUsed="1"/>
-    <w:lsdException w:name="Table Colorful 1" w:semiHidden="1" w:unhideWhenUsed="1"/>
-    <w:lsdException w:name="Table Colorful 2" w:semiHidden="1" w:unhideWhenUsed="1"/>
-    <w:lsdException w:name="Table Colorful 3" w:semiHidden="1" w:unhideWhenUsed="1"/>
-    <w:lsdException w:name="Table Columns 1" w:semiHidden="1" w:unhideWhenUsed="1"/>
-    <w:lsdException w:name="Table Columns 2" w:semiHidden="1" w:unhideWhenUsed="1"/>
-    <w:lsdException w:name="Table Columns 3" w:semiHidden="1" w:unhideWhenUsed="1"/>
-    <w:lsdException w:name="Table Columns 4" w:semiHidden="1" w:unhideWhenUsed="1"/>
-    <w:lsdException w:name="Table Columns 5" w:semiHidden="1" w:unhideWhenUsed="1"/>
-    <w:lsdException w:name="Table Grid 1" w:semiHidden="1" w:unhideWhenUsed="1"/>
-    <w:lsdException w:name="Table Grid 2" w:semiHidden="1" w:unhideWhenUsed="1"/>
-    <w:lsdException w:name="Table Grid 3" w:semiHidden="1" w:unhideWhenUsed="1"/>
-    <w:lsdException w:name="Table Grid 4" w:semiHidden="1" w:unhideWhenUsed="1"/>
-    <w:lsdException w:name="Table Grid 5" w:semiHidden="1" w:unhideWhenUsed="1"/>
-    <w:lsdException w:name="Table Grid 6" w:semiHidden="1" w:unhideWhenUsed="1"/>
-    <w:lsdException w:name="Table Grid 7" w:semiHidden="1" w:unhideWhenUsed="1"/>
-    <w:lsdException w:name="Table Grid 8" w:semiHidden="1" w:unhideWhenUsed="1"/>
-    <w:lsdException w:name="Table List 1" w:semiHidden="1" w:unhideWhenUsed="1"/>
-    <w:lsdException w:name="Table List 2" w:semiHidden="1" w:unhideWhenUsed="1"/>
-    <w:lsdException w:name="Table List 3" w:semiHidden="1" w:unhideWhenUsed="1"/>
-    <w:lsdException w:name="Table List 4" w:semiHidden="1" w:unhideWhenUsed="1"/>
-    <w:lsdException w:name="Table List 5" w:semiHidden="1" w:unhideWhenUsed="1"/>
-    <w:lsdException w:name="Table List 6" w:semiHidden="1" w:unhideWhenUsed="1"/>
-    <w:lsdException w:name="Table List 7" w:semiHidden="1" w:unhideWhenUsed="1"/>
-    <w:lsdException w:name="Table List 8" w:semiHidden="1" w:unhideWhenUsed="1"/>
-    <w:lsdException w:name="Table 3D effects 1" w:semiHidden="1" w:unhideWhenUsed="1"/>
-    <w:lsdException w:name="Table 3D effects 2" w:semiHidden="1" w:unhideWhenUsed="1"/>
-    <w:lsdException w:name="Table 3D effects 3" w:semiHidden="1" w:unhideWhenUsed="1"/>
-    <w:lsdException w:name="Table Contemporary" w:semiHidden="1" w:unhideWhenUsed="1"/>
-    <w:lsdException w:name="Table Elegant" w:semiHidden="1" w:unhideWhenUsed="1"/>
-    <w:lsdException w:name="Table Professional" w:semiHidden="1" w:unhideWhenUsed="1"/>
-    <w:lsdException w:name="Table Subtle 1" w:semiHidden="1" w:unhideWhenUsed="1"/>
-    <w:lsdException w:name="Table Subtle 2" w:semiHidden="1" w:unhideWhenUsed="1"/>
-    <w:lsdException w:name="Table Web 1" w:semiHidden="1" w:unhideWhenUsed="1"/>
-    <w:lsdException w:name="Table Web 2" w:semiHidden="1" w:unhideWhenUsed="1"/>
-    <w:lsdException w:name="Table Web 3" w:semiHidden="1" w:unhideWhenUsed="1"/>
-    <w:lsdException w:name="Balloon Text" w:semiHidden="1" w:unhideWhenUsed="1"/>
-    <w:lsdException w:name="Table Grid" w:uiPriority="39"/>
-    <w:lsdException w:name="Table Theme" w:semiHidden="1" w:unhideWhenUsed="1"/>
-    <w:lsdException w:name="Placeholder Text" w:semiHidden="1"/>
-    <w:lsdException w:name="No Spacing" w:uiPriority="1" w:qFormat="1"/>
-    <w:lsdException w:name="Light Shading" w:uiPriority="60"/>
-    <w:lsdException w:name="Light List" w:uiPriority="61"/>
-    <w:lsdException w:name="Light Grid" w:uiPriority="62"/>
-    <w:lsdException w:name="Medium Shading 1" w:uiPriority="63"/>
-    <w:lsdException w:name="Medium Shading 2" w:uiPriority="64"/>
-    <w:lsdException w:name="Medium List 1" w:uiPriority="65"/>
-    <w:lsdException w:name="Medium List 2" w:uiPriority="66"/>
-    <w:lsdException w:name="Medium Grid 1" w:uiPriority="67"/>
-    <w:lsdException w:name="Medium Grid 2" w:uiPriority="68"/>
-    <w:lsdException w:name="Medium Grid 3" w:uiPriority="69"/>
-    <w:lsdException w:name="Dark List" w:uiPriority="70"/>
-    <w:lsdException w:name="Colorful Shading" w:uiPriority="71"/>
-    <w:lsdException w:name="Colorful List" w:uiPriority="72"/>
-    <w:lsdException w:name="Colorful Grid" w:uiPriority="73"/>
-    <w:lsdException w:name="Light Shading Accent 1" w:uiPriority="60"/>
-    <w:lsdException w:name="Light List Accent 1" w:uiPriority="61"/>
-    <w:lsdException w:name="Light Grid Accent 1" w:uiPriority="62"/>
-    <w:lsdException w:name="Medium Shading 1 Accent 1" w:uiPriority="63"/>
-    <w:lsdException w:name="Medium Shading 2 Accent 1" w:uiPriority="64"/>
-    <w:lsdException w:name="Medium List 1 Accent 1" w:uiPriority="65"/>
-    <w:lsdException w:name="Revision" w:semiHidden="1"/>
-    <w:lsdException w:name="List Paragraph" w:uiPriority="34" w:qFormat="1"/>
-    <w:lsdException w:name="Quote" w:uiPriority="29" w:qFormat="1"/>
-    <w:lsdException w:name="Intense Quote" w:uiPriority="30" w:qFormat="1"/>
-    <w:lsdException w:name="Medium List 2 Accent 1" w:uiPriority="66"/>
-    <w:lsdException w:name="Medium Grid 1 Accent 1" w:uiPriority="67"/>
-    <w:lsdException w:name="Medium Grid 2 Accent 1" w:uiPriority="68"/>
-    <w:lsdException w:name="Medium Grid 3 Accent 1" w:uiPriority="69"/>
-    <w:lsdException w:name="Dark List Accent 1" w:uiPriority="70"/>
-    <w:lsdException w:name="Colorful Shading Accent 1" w:uiPriority="71"/>
-    <w:lsdException w:name="Colorful List Accent 1" w:uiPriority="72"/>
-    <w:lsdException w:name="Colorful Grid Accent 1" w:uiPriority="73"/>
-    <w:lsdException w:name="Light Shading Accent 2" w:uiPriority="60"/>
-    <w:lsdException w:name="Light List Accent 2" w:uiPriority="61"/>
-    <w:lsdException w:name="Light Grid Accent 2" w:uiPriority="62"/>
-    <w:lsdException w:name="Medium Shading 1 Accent 2" w:uiPriority="63"/>
-    <w:lsdException w:name="Medium Shading 2 Accent 2" w:uiPriority="64"/>
-    <w:lsdException w:name="Medium List 1 Accent 2" w:uiPriority="65"/>
-    <w:lsdException w:name="Medium List 2 Accent 2" w:uiPriority="66"/>
-    <w:lsdException w:name="Medium Grid 1 Accent 2" w:uiPriority="67"/>
-    <w:lsdException w:name="Medium Grid 2 Accent 2" w:uiPriority="68"/>
-    <w:lsdException w:name="Medium Grid 3 Accent 2" w:uiPriority="69"/>
-    <w:lsdException w:name="Dark List Accent 2" w:uiPriority="70"/>
-    <w:lsdException w:name="Colorful Shading Accent 2" w:uiPriority="71"/>
-    <w:lsdException w:name="Colorful List Accent 2" w:uiPriority="72"/>
-    <w:lsdException w:name="Colorful Grid Accent 2" w:uiPriority="73"/>
-    <w:lsdException w:name="Light Shading Accent 3" w:uiPriority="60"/>
-    <w:lsdException w:name="Light List Accent 3" w:uiPriority="61"/>
-    <w:lsdException w:name="Light Grid Accent 3" w:uiPriority="62"/>
-    <w:lsdException w:name="Medium Shading 1 Accent 3" w:uiPriority="63"/>
-    <w:lsdException w:name="Medium Shading 2 Accent 3" w:uiPriority="64"/>
-    <w:lsdException w:name="Medium List 1 Accent 3" w:uiPriority="65"/>
-    <w:lsdException w:name="Medium List 2 Accent 3" w:uiPriority="66"/>
-    <w:lsdException w:name="Medium Grid 1 Accent 3" w:uiPriority="67"/>
-    <w:lsdException w:name="Medium Grid 2 Accent 3" w:uiPriority="68"/>
-    <w:lsdException w:name="Medium Grid 3 Accent 3" w:uiPriority="69"/>
-    <w:lsdException w:name="Dark List Accent 3" w:uiPriority="70"/>
-    <w:lsdException w:name="Colorful Shading Accent 3" w:uiPriority="71"/>
-    <w:lsdException w:name="Colorful List Accent 3" w:uiPriority="72"/>
-    <w:lsdException w:name="Colorful Grid Accent 3" w:uiPriority="73"/>
-    <w:lsdException w:name="Light Shading Accent 4" w:uiPriority="60"/>
-    <w:lsdException w:name="Light List Accent 4" w:uiPriority="61"/>
-    <w:lsdException w:name="Light Grid Accent 4" w:uiPriority="62"/>
-    <w:lsdException w:name="Medium Shading 1 Accent 4" w:uiPriority="63"/>
-    <w:lsdException w:name="Medium Shading 2 Accent 4" w:uiPriority="64"/>
-    <w:lsdException w:name="Medium List 1 Accent 4" w:uiPriority="65"/>
-    <w:lsdException w:name="Medium List 2 Accent 4" w:uiPriority="66"/>
-    <w:lsdException w:name="Medium Grid 1 Accent 4" w:uiPriority="67"/>
-    <w:lsdException w:name="Medium Grid 2 Accent 4" w:uiPriority="68"/>
-    <w:lsdException w:name="Medium Grid 3 Accent 4" w:uiPriority="69"/>
-    <w:lsdException w:name="Dark List Accent 4" w:uiPriority="70"/>
-    <w:lsdException w:name="Colorful Shading Accent 4" w:uiPriority="71"/>
-    <w:lsdException w:name="Colorful List Accent 4" w:uiPriority="72"/>
-    <w:lsdException w:name="Colorful Grid Accent 4" w:uiPriority="73"/>
-    <w:lsdException w:name="Light Shading Accent 5" w:uiPriority="60"/>
-    <w:lsdException w:name="Light List Accent 5" w:uiPriority="61"/>
-    <w:lsdException w:name="Light Grid Accent 5" w:uiPriority="62"/>
-    <w:lsdException w:name="Medium Shading 1 Accent 5" w:uiPriority="63"/>
-    <w:lsdException w:name="Medium Shading 2 Accent 5" w:uiPriority="64"/>
-    <w:lsdException w:name="Medium List 1 Accent 5" w:uiPriority="65"/>
-    <w:lsdException w:name="Medium List 2 Accent 5" w:uiPriority="66"/>
-    <w:lsdException w:name="Medium Grid 1 Accent 5" w:uiPriority="67"/>
-    <w:lsdException w:name="Medium Grid 2 Accent 5" w:uiPriority="68"/>
-    <w:lsdException w:name="Medium Grid 3 Accent 5" w:uiPriority="69"/>
-    <w:lsdException w:name="Dark List Accent 5" w:uiPriority="70"/>
-    <w:lsdException w:name="Colorful Shading Accent 5" w:uiPriority="71"/>
-    <w:lsdException w:name="Colorful List Accent 5" w:uiPriority="72"/>
-    <w:lsdException w:name="Colorful Grid Accent 5" w:uiPriority="73"/>
-    <w:lsdException w:name="Light Shading Accent 6" w:uiPriority="60"/>
-    <w:lsdException w:name="Light List Accent 6" w:uiPriority="61"/>
-    <w:lsdException w:name="Light Grid Accent 6" w:uiPriority="62"/>
-    <w:lsdException w:name="Medium Shading 1 Accent 6" w:uiPriority="63"/>
-    <w:lsdException w:name="Medium Shading 2 Accent 6" w:uiPriority="64"/>
-    <w:lsdException w:name="Medium List 1 Accent 6" w:uiPriority="65"/>
-    <w:lsdException w:name="Medium List 2 Accent 6" w:uiPriority="66"/>
-    <w:lsdException w:name="Medium Grid 1 Accent 6" w:uiPriority="67"/>
-    <w:lsdException w:name="Medium Grid 2 Accent 6" w:uiPriority="68"/>
-    <w:lsdException w:name="Medium Grid 3 Accent 6" w:uiPriority="69"/>
-    <w:lsdException w:name="Dark List Accent 6" w:uiPriority="70"/>
-    <w:lsdException w:name="Colorful Shading Accent 6" w:uiPriority="71"/>
-    <w:lsdException w:name="Colorful List Accent 6" w:uiPriority="72"/>
-    <w:lsdException w:name="Colorful Grid Accent 6" w:uiPriority="73"/>
-    <w:lsdException w:name="Subtle Emphasis" w:uiPriority="19" w:qFormat="1"/>
-    <w:lsdException w:name="Intense Emphasis" w:uiPriority="21" w:qFormat="1"/>
-    <w:lsdException w:name="Subtle Reference" w:uiPriority="31" w:qFormat="1"/>
-    <w:lsdException w:name="Intense Reference" w:uiPriority="32" w:qFormat="1"/>
-    <w:lsdException w:name="Book Title" w:uiPriority="33" w:qFormat="1"/>
-    <w:lsdException w:name="Bibliography" w:semiHidden="1" w:uiPriority="37" w:unhideWhenUsed="1"/>
-    <w:lsdException w:name="TOC Heading" w:semiHidden="1" w:uiPriority="39" w:unhideWhenUsed="1" w:qFormat="1"/>
-    <w:lsdException w:name="Plain Table 1" w:uiPriority="41"/>
-    <w:lsdException w:name="Plain Table 2" w:uiPriority="42"/>
-    <w:lsdException w:name="Plain Table 3" w:uiPriority="43"/>
-    <w:lsdException w:name="Plain Table 4" w:uiPriority="44"/>
-    <w:lsdException w:name="Plain Table 5" w:uiPriority="45"/>
-    <w:lsdException w:name="Grid Table Light" w:uiPriority="40"/>
-    <w:lsdException w:name="Grid Table 1 Light" w:uiPriority="46"/>
-    <w:lsdException w:name="Grid Table 2" w:uiPriority="47"/>
-    <w:lsdException w:name="Grid Table 3" w:uiPriority="48"/>
-    <w:lsdException w:name="Grid Table 4" w:uiPriority="49"/>
-    <w:lsdException w:name="Grid Table 5 Dark" w:uiPriority="50"/>
-    <w:lsdException w:name="Grid Table 6 Colorful" w:uiPriority="51"/>
-    <w:lsdException w:name="Grid Table 7 Colorful" w:uiPriority="52"/>
-    <w:lsdException w:name="Grid Table 1 Light Accent 1" w:uiPriority="46"/>
-    <w:lsdException w:name="Grid Table 2 Accent 1" w:uiPriority="47"/>
-    <w:lsdException w:name="Grid Table 3 Accent 1" w:uiPriority="48"/>
-    <w:lsdException w:name="Grid Table 4 Accent 1" w:uiPriority="49"/>
-    <w:lsdException w:name="Grid Table 5 Dark Accent 1" w:uiPriority="50"/>
-    <w:lsdException w:name="Grid Table 6 Colorful Accent 1" w:uiPriority="51"/>
-    <w:lsdException w:name="Grid Table 7 Colorful Accent 1" w:uiPriority="52"/>
-    <w:lsdException w:name="Grid Table 1 Light Accent 2" w:uiPriority="46"/>
-    <w:lsdException w:name="Grid Table 2 Accent 2" w:uiPriority="47"/>
-    <w:lsdException w:name="Grid Table 3 Accent 2" w:uiPriority="48"/>
-    <w:lsdException w:name="Grid Table 4 Accent 2" w:uiPriority="49"/>
-    <w:lsdException w:name="Grid Table 5 Dark Accent 2" w:uiPriority="50"/>
-    <w:lsdException w:name="Grid Table 6 Colorful Accent 2" w:uiPriority="51"/>
-    <w:lsdException w:name="Grid Table 7 Colorful Accent 2" w:uiPriority="52"/>
-    <w:lsdException w:name="Grid Table 1 Light Accent 3" w:uiPriority="46"/>
-    <w:lsdException w:name="Grid Table 2 Accent 3" w:uiPriority="47"/>
-    <w:lsdException w:name="Grid Table 3 Accent 3" w:uiPriority="48"/>
-    <w:lsdException w:name="Grid Table 4 Accent 3" w:uiPriority="49"/>
-    <w:lsdException w:name="Grid Table 5 Dark Accent 3" w:uiPriority="50"/>
-    <w:lsdException w:name="Grid Table 6 Colorful Accent 3" w:uiPriority="51"/>
-    <w:lsdException w:name="Grid Table 7 Colorful Accent 3" w:uiPriority="52"/>
-    <w:lsdException w:name="Grid Table 1 Light Accent 4" w:uiPriority="46"/>
-    <w:lsdException w:name="Grid Table 2 Accent 4" w:uiPriority="47"/>
-    <w:lsdException w:name="Grid Table 3 Accent 4" w:uiPriority="48"/>
-    <w:lsdException w:name="Grid Table 4 Accent 4" w:uiPriority="49"/>
-    <w:lsdException w:name="Grid Table 5 Dark Accent 4" w:uiPriority="50"/>
-    <w:lsdException w:name="Grid Table 6 Colorful Accent 4" w:uiPriority="51"/>
-    <w:lsdException w:name="Grid Table 7 Colorful Accent 4" w:uiPriority="52"/>
-    <w:lsdException w:name="Grid Table 1 Light Accent 5" w:uiPriority="46"/>
-    <w:lsdException w:name="Grid Table 2 Accent 5" w:uiPriority="47"/>
-    <w:lsdException w:name="Grid Table 3 Accent 5" w:uiPriority="48"/>
-    <w:lsdException w:name="Grid Table 4 Accent 5" w:uiPriority="49"/>
-    <w:lsdException w:name="Grid Table 5 Dark Accent 5" w:uiPriority="50"/>
-    <w:lsdException w:name="Grid Table 6 Colorful Accent 5" w:uiPriority="51"/>
-    <w:lsdException w:name="Grid Table 7 Colorful Accent 5" w:uiPriority="52"/>
-    <w:lsdException w:name="Grid Table 1 Light Accent 6" w:uiPriority="46"/>
-    <w:lsdException w:name="Grid Table 2 Accent 6" w:uiPriority="47"/>
-    <w:lsdException w:name="Grid Table 3 Accent 6" w:uiPriority="48"/>
-    <w:lsdException w:name="Grid Table 4 Accent 6" w:uiPriority="49"/>
-    <w:lsdException w:name="Grid Table 5 Dark Accent 6" w:uiPriority="50"/>
-    <w:lsdException w:name="Grid Table 6 Colorful Accent 6" w:uiPriority="51"/>
-    <w:lsdException w:name="Grid Table 7 Colorful Accent 6" w:uiPriority="52"/>
-    <w:lsdException w:name="List Table 1 Light" w:uiPriority="46"/>
-    <w:lsdException w:name="List Table 2" w:uiPriority="47"/>
-    <w:lsdException w:name="List Table 3" w:uiPriority="48"/>
-    <w:lsdException w:name="List Table 4" w:uiPriority="49"/>
-    <w:lsdException w:name="List Table 5 Dark" w:uiPriority="50"/>
-    <w:lsdException w:name="List Table 6 Colorful" w:uiPriority="51"/>
-    <w:lsdException w:name="List Table 7 Colorful" w:uiPriority="52"/>
-    <w:lsdException w:name="List Table 1 Light Accent 1" w:uiPriority="46"/>
-    <w:lsdException w:name="List Table 2 Accent 1" w:uiPriority="47"/>
-    <w:lsdException w:name="List Table 3 Accent 1" w:uiPriority="48"/>
-    <w:lsdException w:name="List Table 4 Accent 1" w:uiPriority="49"/>
-    <w:lsdException w:name="List Table 5 Dark Accent 1" w:uiPriority="50"/>
-    <w:lsdException w:name="List Table 6 Colorful Accent 1" w:uiPriority="51"/>
-    <w:lsdException w:name="List Table 7 Colorful Accent 1" w:uiPriority="52"/>
-    <w:lsdException w:name="List Table 1 Light Accent 2" w:uiPriority="46"/>
-    <w:lsdException w:name="List Table 2 Accent 2" w:uiPriority="47"/>
-    <w:lsdException w:name="List Table 3 Accent 2" w:uiPriority="48"/>
-    <w:lsdException w:name="List Table 4 Accent 2" w:uiPriority="49"/>
-    <w:lsdException w:name="List Table 5 Dark Accent 2" w:uiPriority="50"/>
-    <w:lsdException w:name="List Table 6 Colorful Accent 2" w:uiPriority="51"/>
-    <w:lsdException w:name="List Table 7 Colorful Accent 2" w:uiPriority="52"/>
-    <w:lsdException w:name="List Table 1 Light Accent 3" w:uiPriority="46"/>
-    <w:lsdException w:name="List Table 2 Accent 3" w:uiPriority="47"/>
-    <w:lsdException w:name="List Table 3 Accent 3" w:uiPriority="48"/>
-    <w:lsdException w:name="List Table 4 Accent 3" w:uiPriority="49"/>
-    <w:lsdException w:name="List Table 5 Dark Accent 3" w:uiPriority="50"/>
-    <w:lsdException w:name="List Table 6 Colorful Accent 3" w:uiPriority="51"/>
-    <w:lsdException w:name="List Table 7 Colorful Accent 3" w:uiPriority="52"/>
-    <w:lsdException w:name="List Table 1 Light Accent 4" w:uiPriority="46"/>
-    <w:lsdException w:name="List Table 2 Accent 4" w:uiPriority="47"/>
-    <w:lsdException w:name="List Table 3 Accent 4" w:uiPriority="48"/>
-    <w:lsdException w:name="List Table 4 Accent 4" w:uiPriority="49"/>
-    <w:lsdException w:name="List Table 5 Dark Accent 4" w:uiPriority="50"/>
-    <w:lsdException w:name="List Table 6 Colorful Accent 4" w:uiPriority="51"/>
-    <w:lsdException w:name="List Table 7 Colorful Accent 4" w:uiPriority="52"/>
-    <w:lsdException w:name="List Table 1 Light Accent 5" w:uiPriority="46"/>
-    <w:lsdException w:name="List Table 2 Accent 5" w:uiPriority="47"/>
-    <w:lsdException w:name="List Table 3 Accent 5" w:uiPriority="48"/>
-    <w:lsdException w:name="List Table 4 Accent 5" w:uiPriority="49"/>
-    <w:lsdException w:name="List Table 5 Dark Accent 5" w:uiPriority="50"/>
-    <w:lsdException w:name="List Table 6 Colorful Accent 5" w:uiPriority="51"/>
-    <w:lsdException w:name="List Table 7 Colorful Accent 5" w:uiPriority="52"/>
-    <w:lsdException w:name="List Table 1 Light Accent 6" w:uiPriority="46"/>
-    <w:lsdException w:name="List Table 2 Accent 6" w:uiPriority="47"/>
-    <w:lsdException w:name="List Table 3 Accent 6" w:uiPriority="48"/>
-    <w:lsdException w:name="List Table 4 Accent 6" w:uiPriority="49"/>
-    <w:lsdException w:name="List Table 5 Dark Accent 6" w:uiPriority="50"/>
-    <w:lsdException w:name="List Table 6 Colorful Accent 6" w:uiPriority="51"/>
-    <w:lsdException w:name="List Table 7 Colorful Accent 6" w:uiPriority="52"/>
+  <w:latentStyles w:defLockedState="0" w:defUIPriority="99" w:defSemiHidden="1" w:defUnhideWhenUsed="1" w:defQFormat="0" w:count="267">
+    <w:lsdException w:name="Normal" w:semiHidden="0" w:uiPriority="0" w:unhideWhenUsed="0" w:qFormat="1"/>
+    <w:lsdException w:name="heading 1" w:semiHidden="0" w:uiPriority="9" w:unhideWhenUsed="0" w:qFormat="1"/>
+    <w:lsdException w:name="heading 2" w:uiPriority="9" w:qFormat="1"/>
+    <w:lsdException w:name="heading 3" w:uiPriority="9" w:qFormat="1"/>
+    <w:lsdException w:name="heading 4" w:uiPriority="9" w:qFormat="1"/>
+    <w:lsdException w:name="heading 5" w:uiPriority="9" w:qFormat="1"/>
+    <w:lsdException w:name="heading 6" w:uiPriority="9" w:qFormat="1"/>
+    <w:lsdException w:name="heading 7" w:uiPriority="9" w:qFormat="1"/>
+    <w:lsdException w:name="heading 8" w:uiPriority="9" w:qFormat="1"/>
+    <w:lsdException w:name="heading 9" w:uiPriority="9" w:qFormat="1"/>
+    <w:lsdException w:name="toc 1" w:uiPriority="39"/>
+    <w:lsdException w:name="toc 2" w:uiPriority="39"/>
+    <w:lsdException w:name="toc 3" w:uiPriority="39"/>
+    <w:lsdException w:name="toc 4" w:uiPriority="39"/>
+    <w:lsdException w:name="toc 5" w:uiPriority="39"/>
+    <w:lsdException w:name="toc 6" w:uiPriority="39"/>
+    <w:lsdException w:name="toc 7" w:uiPriority="39"/>
+    <w:lsdException w:name="toc 8" w:uiPriority="39"/>
+    <w:lsdException w:name="toc 9" w:uiPriority="39"/>
+    <w:lsdException w:name="caption" w:uiPriority="35" w:qFormat="1"/>
+    <w:lsdException w:name="Title" w:semiHidden="0" w:uiPriority="10" w:unhideWhenUsed="0" w:qFormat="1"/>
+    <w:lsdException w:name="Default Paragraph Font" w:uiPriority="1"/>
+    <w:lsdException w:name="Subtitle" w:semiHidden="0" w:uiPriority="11" w:unhideWhenUsed="0" w:qFormat="1"/>
+    <w:lsdException w:name="Strong" w:semiHidden="0" w:uiPriority="22" w:unhideWhenUsed="0" w:qFormat="1"/>
+    <w:lsdException w:name="Emphasis" w:semiHidden="0" w:uiPriority="20" w:unhideWhenUsed="0" w:qFormat="1"/>
+    <w:lsdException w:name="Table Grid" w:semiHidden="0" w:uiPriority="39" w:unhideWhenUsed="0"/>
+    <w:lsdException w:name="Placeholder Text" w:unhideWhenUsed="0"/>
+    <w:lsdException w:name="No Spacing" w:semiHidden="0" w:uiPriority="1" w:unhideWhenUsed="0" w:qFormat="1"/>
+    <w:lsdException w:name="Light Shading" w:semiHidden="0" w:uiPriority="60" w:unhideWhenUsed="0"/>
+    <w:lsdException w:name="Light List" w:semiHidden="0" w:uiPriority="61" w:unhideWhenUsed="0"/>
+    <w:lsdException w:name="Light Grid" w:semiHidden="0" w:uiPriority="62" w:unhideWhenUsed="0"/>
+    <w:lsdException w:name="Medium Shading 1" w:semiHidden="0" w:uiPriority="63" w:unhideWhenUsed="0"/>
+    <w:lsdException w:name="Medium Shading 2" w:semiHidden="0" w:uiPriority="64" w:unhideWhenUsed="0"/>
+    <w:lsdException w:name="Medium List 1" w:semiHidden="0" w:uiPriority="65" w:unhideWhenUsed="0"/>
+    <w:lsdException w:name="Medium List 2" w:semiHidden="0" w:uiPriority="66" w:unhideWhenUsed="0"/>
+    <w:lsdException w:name="Medium Grid 1" w:semiHidden="0" w:uiPriority="67" w:unhideWhenUsed="0"/>
+    <w:lsdException w:name="Medium Grid 2" w:semiHidden="0" w:uiPriority="68" w:unhideWhenUsed="0"/>
+    <w:lsdException w:name="Medium Grid 3" w:semiHidden="0" w:uiPriority="69" w:unhideWhenUsed="0"/>
+    <w:lsdException w:name="Dark List" w:semiHidden="0" w:uiPriority="70" w:unhideWhenUsed="0"/>
+    <w:lsdException w:name="Colorful Shading" w:semiHidden="0" w:uiPriority="71" w:unhideWhenUsed="0"/>
+    <w:lsdException w:name="Colorful List" w:semiHidden="0" w:uiPriority="72" w:unhideWhenUsed="0"/>
+    <w:lsdException w:name="Colorful Grid" w:semiHidden="0" w:uiPriority="73" w:unhideWhenUsed="0"/>
+    <w:lsdException w:name="Light Shading Accent 1" w:semiHidden="0" w:uiPriority="60" w:unhideWhenUsed="0"/>
+    <w:lsdException w:name="Light List Accent 1" w:semiHidden="0" w:uiPriority="61" w:unhideWhenUsed="0"/>
+    <w:lsdException w:name="Light Grid Accent 1" w:semiHidden="0" w:uiPriority="62" w:unhideWhenUsed="0"/>
+    <w:lsdException w:name="Medium Shading 1 Accent 1" w:semiHidden="0" w:uiPriority="63" w:unhideWhenUsed="0"/>
+    <w:lsdException w:name="Medium Shading 2 Accent 1" w:semiHidden="0" w:uiPriority="64" w:unhideWhenUsed="0"/>
+    <w:lsdException w:name="Medium List 1 Accent 1" w:semiHidden="0" w:uiPriority="65" w:unhideWhenUsed="0"/>
+    <w:lsdException w:name="Revision" w:unhideWhenUsed="0"/>
+    <w:lsdException w:name="List Paragraph" w:semiHidden="0" w:uiPriority="34" w:unhideWhenUsed="0" w:qFormat="1"/>
+    <w:lsdException w:name="Quote" w:semiHidden="0" w:uiPriority="29" w:unhideWhenUsed="0" w:qFormat="1"/>
+    <w:lsdException w:name="Intense Quote" w:semiHidden="0" w:uiPriority="30" w:unhideWhenUsed="0" w:qFormat="1"/>
+    <w:lsdException w:name="Medium List 2 Accent 1" w:semiHidden="0" w:uiPriority="66" w:unhideWhenUsed="0"/>
+    <w:lsdException w:name="Medium Grid 1 Accent 1" w:semiHidden="0" w:uiPriority="67" w:unhideWhenUsed="0"/>
+    <w:lsdException w:name="Medium Grid 2 Accent 1" w:semiHidden="0" w:uiPriority="68" w:unhideWhenUsed="0"/>
+    <w:lsdException w:name="Medium Grid 3 Accent 1" w:semiHidden="0" w:uiPriority="69" w:unhideWhenUsed="0"/>
+    <w:lsdException w:name="Dark List Accent 1" w:semiHidden="0" w:uiPriority="70" w:unhideWhenUsed="0"/>
+    <w:lsdException w:name="Colorful Shading Accent 1" w:semiHidden="0" w:uiPriority="71" w:unhideWhenUsed="0"/>
+    <w:lsdException w:name="Colorful List Accent 1" w:semiHidden="0" w:uiPriority="72" w:unhideWhenUsed="0"/>
+    <w:lsdException w:name="Colorful Grid Accent 1" w:semiHidden="0" w:uiPriority="73" w:unhideWhenUsed="0"/>
+    <w:lsdException w:name="Light Shading Accent 2" w:semiHidden="0" w:uiPriority="60" w:unhideWhenUsed="0"/>
+    <w:lsdException w:name="Light List Accent 2" w:semiHidden="0" w:uiPriority="61" w:unhideWhenUsed="0"/>
+    <w:lsdException w:name="Light Grid Accent 2" w:semiHidden="0" w:uiPriority="62" w:unhideWhenUsed="0"/>
+    <w:lsdException w:name="Medium Shading 1 Accent 2" w:semiHidden="0" w:uiPriority="63" w:unhideWhenUsed="0"/>
+    <w:lsdException w:name="Medium Shading 2 Accent 2" w:semiHidden="0" w:uiPriority="64" w:unhideWhenUsed="0"/>
+    <w:lsdException w:name="Medium List 1 Accent 2" w:semiHidden="0" w:uiPriority="65" w:unhideWhenUsed="0"/>
+    <w:lsdException w:name="Medium List 2 Accent 2" w:semiHidden="0" w:uiPriority="66" w:unhideWhenUsed="0"/>
+    <w:lsdException w:name="Medium Grid 1 Accent 2" w:semiHidden="0" w:uiPriority="67" w:unhideWhenUsed="0"/>
+    <w:lsdException w:name="Medium Grid 2 Accent 2" w:semiHidden="0" w:uiPriority="68" w:unhideWhenUsed="0"/>
+    <w:lsdException w:name="Medium Grid 3 Accent 2" w:semiHidden="0" w:uiPriority="69" w:unhideWhenUsed="0"/>
+    <w:lsdException w:name="Dark List Accent 2" w:semiHidden="0" w:uiPriority="70" w:unhideWhenUsed="0"/>
+    <w:lsdException w:name="Colorful Shading Accent 2" w:semiHidden="0" w:uiPriority="71" w:unhideWhenUsed="0"/>
+    <w:lsdException w:name="Colorful List Accent 2" w:semiHidden="0" w:uiPriority="72" w:unhideWhenUsed="0"/>
+    <w:lsdException w:name="Colorful Grid Accent 2" w:semiHidden="0" w:uiPriority="73" w:unhideWhenUsed="0"/>
+    <w:lsdException w:name="Light Shading Accent 3" w:semiHidden="0" w:uiPriority="60" w:unhideWhenUsed="0"/>
+    <w:lsdException w:name="Light List Accent 3" w:semiHidden="0" w:uiPriority="61" w:unhideWhenUsed="0"/>
+    <w:lsdException w:name="Light Grid Accent 3" w:semiHidden="0" w:uiPriority="62" w:unhideWhenUsed="0"/>
+    <w:lsdException w:name="Medium Shading 1 Accent 3" w:semiHidden="0" w:uiPriority="63" w:unhideWhenUsed="0"/>
+    <w:lsdException w:name="Medium Shading 2 Accent 3" w:semiHidden="0" w:uiPriority="64" w:unhideWhenUsed="0"/>
+    <w:lsdException w:name="Medium List 1 Accent 3" w:semiHidden="0" w:uiPriority="65" w:unhideWhenUsed="0"/>
+    <w:lsdException w:name="Medium List 2 Accent 3" w:semiHidden="0" w:uiPriority="66" w:unhideWhenUsed="0"/>
+    <w:lsdException w:name="Medium Grid 1 Accent 3" w:semiHidden="0" w:uiPriority="67" w:unhideWhenUsed="0"/>
+    <w:lsdException w:name="Medium Grid 2 Accent 3" w:semiHidden="0" w:uiPriority="68" w:unhideWhenUsed="0"/>
+    <w:lsdException w:name="Medium Grid 3 Accent 3" w:semiHidden="0" w:uiPriority="69" w:unhideWhenUsed="0"/>
+    <w:lsdException w:name="Dark List Accent 3" w:semiHidden="0" w:uiPriority="70" w:unhideWhenUsed="0"/>
+    <w:lsdException w:name="Colorful Shading Accent 3" w:semiHidden="0" w:uiPriority="71" w:unhideWhenUsed="0"/>
+    <w:lsdException w:name="Colorful List Accent 3" w:semiHidden="0" w:uiPriority="72" w:unhideWhenUsed="0"/>
+    <w:lsdException w:name="Colorful Grid Accent 3" w:semiHidden="0" w:uiPriority="73" w:unhideWhenUsed="0"/>
+    <w:lsdException w:name="Light Shading Accent 4" w:semiHidden="0" w:uiPriority="60" w:unhideWhenUsed="0"/>
+    <w:lsdException w:name="Light List Accent 4" w:semiHidden="0" w:uiPriority="61" w:unhideWhenUsed="0"/>
+    <w:lsdException w:name="Light Grid Accent 4" w:semiHidden="0" w:uiPriority="62" w:unhideWhenUsed="0"/>
+    <w:lsdException w:name="Medium Shading 1 Accent 4" w:semiHidden="0" w:uiPriority="63" w:unhideWhenUsed="0"/>
+    <w:lsdException w:name="Medium Shading 2 Accent 4" w:semiHidden="0" w:uiPriority="64" w:unhideWhenUsed="0"/>
+    <w:lsdException w:name="Medium List 1 Accent 4" w:semiHidden="0" w:uiPriority="65" w:unhideWhenUsed="0"/>
+    <w:lsdException w:name="Medium List 2 Accent 4" w:semiHidden="0" w:uiPriority="66" w:unhideWhenUsed="0"/>
+    <w:lsdException w:name="Medium Grid 1 Accent 4" w:semiHidden="0" w:uiPriority="67" w:unhideWhenUsed="0"/>
+    <w:lsdException w:name="Medium Grid 2 Accent 4" w:semiHidden="0" w:uiPriority="68" w:unhideWhenUsed="0"/>
+    <w:lsdException w:name="Medium Grid 3 Accent 4" w:semiHidden="0" w:uiPriority="69" w:unhideWhenUsed="0"/>
+    <w:lsdException w:name="Dark List Accent 4" w:semiHidden="0" w:uiPriority="70" w:unhideWhenUsed="0"/>
+    <w:lsdException w:name="Colorful Shading Accent 4" w:semiHidden="0" w:uiPriority="71" w:unhideWhenUsed="0"/>
+    <w:lsdException w:name="Colorful List Accent 4" w:semiHidden="0" w:uiPriority="72" w:unhideWhenUsed="0"/>
+    <w:lsdException w:name="Colorful Grid Accent 4" w:semiHidden="0" w:uiPriority="73" w:unhideWhenUsed="0"/>
+    <w:lsdException w:name="Light Shading Accent 5" w:semiHidden="0" w:uiPriority="60" w:unhideWhenUsed="0"/>
+    <w:lsdException w:name="Light List Accent 5" w:semiHidden="0" w:uiPriority="61" w:unhideWhenUsed="0"/>
+    <w:lsdException w:name="Light Grid Accent 5" w:semiHidden="0" w:uiPriority="62" w:unhideWhenUsed="0"/>
+    <w:lsdException w:name="Medium Shading 1 Accent 5" w:semiHidden="0" w:uiPriority="63" w:unhideWhenUsed="0"/>
+    <w:lsdException w:name="Medium Shading 2 Accent 5" w:semiHidden="0" w:uiPriority="64" w:unhideWhenUsed="0"/>
+    <w:lsdException w:name="Medium List 1 Accent 5" w:semiHidden="0" w:uiPriority="65" w:unhideWhenUsed="0"/>
+    <w:lsdException w:name="Medium List 2 Accent 5" w:semiHidden="0" w:uiPriority="66" w:unhideWhenUsed="0"/>
+    <w:lsdException w:name="Medium Grid 1 Accent 5" w:semiHidden="0" w:uiPriority="67" w:unhideWhenUsed="0"/>
+    <w:lsdException w:name="Medium Grid 2 Accent 5" w:semiHidden="0" w:uiPriority="68" w:unhideWhenUsed="0"/>
+    <w:lsdException w:name="Medium Grid 3 Accent 5" w:semiHidden="0" w:uiPriority="69" w:unhideWhenUsed="0"/>
+    <w:lsdException w:name="Dark List Accent 5" w:semiHidden="0" w:uiPriority="70" w:unhideWhenUsed="0"/>
+    <w:lsdException w:name="Colorful Shading Accent 5" w:semiHidden="0" w:uiPriority="71" w:unhideWhenUsed="0"/>
+    <w:lsdException w:name="Colorful List Accent 5" w:semiHidden="0" w:uiPriority="72" w:unhideWhenUsed="0"/>
+    <w:lsdException w:name="Colorful Grid Accent 5" w:semiHidden="0" w:uiPriority="73" w:unhideWhenUsed="0"/>
+    <w:lsdException w:name="Light Shading Accent 6" w:semiHidden="0" w:uiPriority="60" w:unhideWhenUsed="0"/>
+    <w:lsdException w:name="Light List Accent 6" w:semiHidden="0" w:uiPriority="61" w:unhideWhenUsed="0"/>
+    <w:lsdException w:name="Light Grid Accent 6" w:semiHidden="0" w:uiPriority="62" w:unhideWhenUsed="0"/>
+    <w:lsdException w:name="Medium Shading 1 Accent 6" w:semiHidden="0" w:uiPriority="63" w:unhideWhenUsed="0"/>
+    <w:lsdException w:name="Medium Shading 2 Accent 6" w:semiHidden="0" w:uiPriority="64" w:unhideWhenUsed="0"/>
+    <w:lsdException w:name="Medium List 1 Accent 6" w:semiHidden="0" w:uiPriority="65" w:unhideWhenUsed="0"/>
+    <w:lsdException w:name="Medium List 2 Accent 6" w:semiHidden="0" w:uiPriority="66" w:unhideWhenUsed="0"/>
+    <w:lsdException w:name="Medium Grid 1 Accent 6" w:semiHidden="0" w:uiPriority="67" w:unhideWhenUsed="0"/>
+    <w:lsdException w:name="Medium Grid 2 Accent 6" w:semiHidden="0" w:uiPriority="68" w:unhideWhenUsed="0"/>
+    <w:lsdException w:name="Medium Grid 3 Accent 6" w:semiHidden="0" w:uiPriority="69" w:unhideWhenUsed="0"/>
+    <w:lsdException w:name="Dark List Accent 6" w:semiHidden="0" w:uiPriority="70" w:unhideWhenUsed="0"/>
+    <w:lsdException w:name="Colorful Shading Accent 6" w:semiHidden="0" w:uiPriority="71" w:unhideWhenUsed="0"/>
+    <w:lsdException w:name="Colorful List Accent 6" w:semiHidden="0" w:uiPriority="72" w:unhideWhenUsed="0"/>
+    <w:lsdException w:name="Colorful Grid Accent 6" w:semiHidden="0" w:uiPriority="73" w:unhideWhenUsed="0"/>
+    <w:lsdException w:name="Subtle Emphasis" w:semiHidden="0" w:uiPriority="19" w:unhideWhenUsed="0" w:qFormat="1"/>
+    <w:lsdException w:name="Intense Emphasis" w:semiHidden="0" w:uiPriority="21" w:unhideWhenUsed="0" w:qFormat="1"/>
+    <w:lsdException w:name="Subtle Reference" w:semiHidden="0" w:uiPriority="31" w:unhideWhenUsed="0" w:qFormat="1"/>
+    <w:lsdException w:name="Intense Reference" w:semiHidden="0" w:uiPriority="32" w:unhideWhenUsed="0" w:qFormat="1"/>
+    <w:lsdException w:name="Book Title" w:semiHidden="0" w:uiPriority="33" w:unhideWhenUsed="0" w:qFormat="1"/>
+    <w:lsdException w:name="Bibliography" w:uiPriority="37"/>
+    <w:lsdException w:name="TOC Heading" w:uiPriority="39" w:qFormat="1"/>
   </w:latentStyles>
-  <w:style w:type="paragraph" w:default="1" w:styleId="Standaard">
+  <w:style w:type="paragraph" w:default="1" w:styleId="Normal">
     <w:name w:val="Normal"/>
     <w:qFormat/>
     <w:rsid w:val="00C943DE"/>
   </w:style>
-  <w:style w:type="paragraph" w:styleId="Kop1">
+  <w:style w:type="paragraph" w:styleId="Heading1">
     <w:name w:val="heading 1"/>
-    <w:basedOn w:val="Standaard"/>
-    <w:next w:val="Standaard"/>
-    <w:link w:val="Kop1Char"/>
+    <w:basedOn w:val="Normal"/>
+    <w:next w:val="Normal"/>
+    <w:link w:val="Heading1Char"/>
     <w:uiPriority w:val="9"/>
     <w:qFormat/>
     <w:rsid w:val="00472F78"/>
@@ -2593,11 +2347,11 @@
       <w:szCs w:val="32"/>
     </w:rPr>
   </w:style>
-  <w:style w:type="paragraph" w:styleId="Kop2">
+  <w:style w:type="paragraph" w:styleId="Heading2">
     <w:name w:val="heading 2"/>
-    <w:basedOn w:val="Standaard"/>
-    <w:next w:val="Standaard"/>
-    <w:link w:val="Kop2Char"/>
+    <w:basedOn w:val="Normal"/>
+    <w:next w:val="Normal"/>
+    <w:link w:val="Heading2Char"/>
     <w:uiPriority w:val="9"/>
     <w:unhideWhenUsed/>
     <w:qFormat/>
@@ -2615,13 +2369,13 @@
       <w:szCs w:val="26"/>
     </w:rPr>
   </w:style>
-  <w:style w:type="character" w:default="1" w:styleId="Standaardalinea-lettertype">
+  <w:style w:type="character" w:default="1" w:styleId="DefaultParagraphFont">
     <w:name w:val="Default Paragraph Font"/>
     <w:uiPriority w:val="1"/>
     <w:semiHidden/>
     <w:unhideWhenUsed/>
   </w:style>
-  <w:style w:type="table" w:default="1" w:styleId="Standaardtabel">
+  <w:style w:type="table" w:default="1" w:styleId="TableNormal">
     <w:name w:val="Normal Table"/>
     <w:uiPriority w:val="99"/>
     <w:semiHidden/>
@@ -2636,15 +2390,15 @@
       </w:tblCellMar>
     </w:tblPr>
   </w:style>
-  <w:style w:type="numbering" w:default="1" w:styleId="Geenlijst">
+  <w:style w:type="numbering" w:default="1" w:styleId="NoList">
     <w:name w:val="No List"/>
     <w:uiPriority w:val="99"/>
     <w:semiHidden/>
     <w:unhideWhenUsed/>
   </w:style>
-  <w:style w:type="paragraph" w:styleId="Lijstalinea">
+  <w:style w:type="paragraph" w:styleId="ListParagraph">
     <w:name w:val="List Paragraph"/>
-    <w:basedOn w:val="Standaard"/>
+    <w:basedOn w:val="Normal"/>
     <w:uiPriority w:val="34"/>
     <w:qFormat/>
     <w:rsid w:val="00BB04B0"/>
@@ -2653,10 +2407,10 @@
       <w:contextualSpacing/>
     </w:pPr>
   </w:style>
-  <w:style w:type="paragraph" w:styleId="Ballontekst">
+  <w:style w:type="paragraph" w:styleId="BalloonText">
     <w:name w:val="Balloon Text"/>
-    <w:basedOn w:val="Standaard"/>
-    <w:link w:val="BallontekstChar"/>
+    <w:basedOn w:val="Normal"/>
+    <w:link w:val="BalloonTextChar"/>
     <w:uiPriority w:val="99"/>
     <w:semiHidden/>
     <w:unhideWhenUsed/>
@@ -2670,10 +2424,10 @@
       <w:szCs w:val="18"/>
     </w:rPr>
   </w:style>
-  <w:style w:type="character" w:customStyle="1" w:styleId="BallontekstChar">
-    <w:name w:val="Ballontekst Char"/>
-    <w:basedOn w:val="Standaardalinea-lettertype"/>
-    <w:link w:val="Ballontekst"/>
+  <w:style w:type="character" w:customStyle="1" w:styleId="BalloonTextChar">
+    <w:name w:val="Balloon Text Char"/>
+    <w:basedOn w:val="DefaultParagraphFont"/>
+    <w:link w:val="BalloonText"/>
     <w:uiPriority w:val="99"/>
     <w:semiHidden/>
     <w:rsid w:val="00776D97"/>
@@ -2683,11 +2437,11 @@
       <w:szCs w:val="18"/>
     </w:rPr>
   </w:style>
-  <w:style w:type="paragraph" w:styleId="Titel">
+  <w:style w:type="paragraph" w:styleId="Title">
     <w:name w:val="Title"/>
-    <w:basedOn w:val="Standaard"/>
-    <w:next w:val="Standaard"/>
-    <w:link w:val="TitelChar"/>
+    <w:basedOn w:val="Normal"/>
+    <w:next w:val="Normal"/>
+    <w:link w:val="TitleChar"/>
     <w:uiPriority w:val="10"/>
     <w:qFormat/>
     <w:rsid w:val="000E4381"/>
@@ -2703,10 +2457,10 @@
       <w:szCs w:val="56"/>
     </w:rPr>
   </w:style>
-  <w:style w:type="character" w:customStyle="1" w:styleId="TitelChar">
-    <w:name w:val="Titel Char"/>
-    <w:basedOn w:val="Standaardalinea-lettertype"/>
-    <w:link w:val="Titel"/>
+  <w:style w:type="character" w:customStyle="1" w:styleId="TitleChar">
+    <w:name w:val="Title Char"/>
+    <w:basedOn w:val="DefaultParagraphFont"/>
+    <w:link w:val="Title"/>
     <w:uiPriority w:val="10"/>
     <w:rsid w:val="000E4381"/>
     <w:rPr>
@@ -2717,10 +2471,10 @@
       <w:szCs w:val="56"/>
     </w:rPr>
   </w:style>
-  <w:style w:type="character" w:customStyle="1" w:styleId="Kop2Char">
-    <w:name w:val="Kop 2 Char"/>
-    <w:basedOn w:val="Standaardalinea-lettertype"/>
-    <w:link w:val="Kop2"/>
+  <w:style w:type="character" w:customStyle="1" w:styleId="Heading2Char">
+    <w:name w:val="Heading 2 Char"/>
+    <w:basedOn w:val="DefaultParagraphFont"/>
+    <w:link w:val="Heading2"/>
     <w:uiPriority w:val="9"/>
     <w:rsid w:val="0080070E"/>
     <w:rPr>
@@ -2730,10 +2484,10 @@
       <w:szCs w:val="26"/>
     </w:rPr>
   </w:style>
-  <w:style w:type="character" w:customStyle="1" w:styleId="Kop1Char">
-    <w:name w:val="Kop 1 Char"/>
-    <w:basedOn w:val="Standaardalinea-lettertype"/>
-    <w:link w:val="Kop1"/>
+  <w:style w:type="character" w:customStyle="1" w:styleId="Heading1Char">
+    <w:name w:val="Heading 1 Char"/>
+    <w:basedOn w:val="DefaultParagraphFont"/>
+    <w:link w:val="Heading1"/>
     <w:uiPriority w:val="9"/>
     <w:rsid w:val="00472F78"/>
     <w:rPr>
@@ -2743,9 +2497,9 @@
       <w:szCs w:val="32"/>
     </w:rPr>
   </w:style>
-  <w:style w:type="character" w:styleId="Verwijzingopmerking">
+  <w:style w:type="character" w:styleId="CommentReference">
     <w:name w:val="annotation reference"/>
-    <w:basedOn w:val="Standaardalinea-lettertype"/>
+    <w:basedOn w:val="DefaultParagraphFont"/>
     <w:uiPriority w:val="99"/>
     <w:semiHidden/>
     <w:unhideWhenUsed/>
@@ -2755,10 +2509,10 @@
       <w:szCs w:val="16"/>
     </w:rPr>
   </w:style>
-  <w:style w:type="paragraph" w:styleId="Tekstopmerking">
+  <w:style w:type="paragraph" w:styleId="CommentText">
     <w:name w:val="annotation text"/>
-    <w:basedOn w:val="Standaard"/>
-    <w:link w:val="TekstopmerkingChar"/>
+    <w:basedOn w:val="Normal"/>
+    <w:link w:val="CommentTextChar"/>
     <w:uiPriority w:val="99"/>
     <w:semiHidden/>
     <w:unhideWhenUsed/>
@@ -2771,10 +2525,10 @@
       <w:szCs w:val="20"/>
     </w:rPr>
   </w:style>
-  <w:style w:type="character" w:customStyle="1" w:styleId="TekstopmerkingChar">
-    <w:name w:val="Tekst opmerking Char"/>
-    <w:basedOn w:val="Standaardalinea-lettertype"/>
-    <w:link w:val="Tekstopmerking"/>
+  <w:style w:type="character" w:customStyle="1" w:styleId="CommentTextChar">
+    <w:name w:val="Comment Text Char"/>
+    <w:basedOn w:val="DefaultParagraphFont"/>
+    <w:link w:val="CommentText"/>
     <w:uiPriority w:val="99"/>
     <w:semiHidden/>
     <w:rsid w:val="00E0476C"/>
@@ -2783,11 +2537,11 @@
       <w:szCs w:val="20"/>
     </w:rPr>
   </w:style>
-  <w:style w:type="paragraph" w:styleId="Onderwerpvanopmerking">
+  <w:style w:type="paragraph" w:styleId="CommentSubject">
     <w:name w:val="annotation subject"/>
-    <w:basedOn w:val="Tekstopmerking"/>
-    <w:next w:val="Tekstopmerking"/>
-    <w:link w:val="OnderwerpvanopmerkingChar"/>
+    <w:basedOn w:val="CommentText"/>
+    <w:next w:val="CommentText"/>
+    <w:link w:val="CommentSubjectChar"/>
     <w:uiPriority w:val="99"/>
     <w:semiHidden/>
     <w:unhideWhenUsed/>
@@ -2797,10 +2551,10 @@
       <w:bCs/>
     </w:rPr>
   </w:style>
-  <w:style w:type="character" w:customStyle="1" w:styleId="OnderwerpvanopmerkingChar">
-    <w:name w:val="Onderwerp van opmerking Char"/>
-    <w:basedOn w:val="TekstopmerkingChar"/>
-    <w:link w:val="Onderwerpvanopmerking"/>
+  <w:style w:type="character" w:customStyle="1" w:styleId="CommentSubjectChar">
+    <w:name w:val="Comment Subject Char"/>
+    <w:basedOn w:val="CommentTextChar"/>
+    <w:link w:val="CommentSubject"/>
     <w:uiPriority w:val="99"/>
     <w:semiHidden/>
     <w:rsid w:val="00E0476C"/>
@@ -2811,7 +2565,420 @@
       <w:szCs w:val="20"/>
     </w:rPr>
   </w:style>
-  <w:style w:type="paragraph" w:styleId="Revisie">
+  <w:style w:type="paragraph" w:styleId="Revision">
+    <w:name w:val="Revision"/>
+    <w:hidden/>
+    <w:uiPriority w:val="99"/>
+    <w:semiHidden/>
+    <w:rsid w:val="00E0476C"/>
+    <w:pPr>
+      <w:spacing w:after="0" w:line="240" w:lineRule="auto"/>
+    </w:pPr>
+  </w:style>
+</w:styles>
+</file>
+
+<file path=word/stylesWithEffects.xml><?xml version="1.0" encoding="utf-8"?>
+<w:styles xmlns:wpc="http://schemas.microsoft.com/office/word/2010/wordprocessingCanvas" xmlns:mc="http://schemas.openxmlformats.org/markup-compatibility/2006" xmlns:o="urn:schemas-microsoft-com:office:office" xmlns:r="http://schemas.openxmlformats.org/officeDocument/2006/relationships" xmlns:m="http://schemas.openxmlformats.org/officeDocument/2006/math" xmlns:v="urn:schemas-microsoft-com:vml" xmlns:wp14="http://schemas.microsoft.com/office/word/2010/wordprocessingDrawing" xmlns:wp="http://schemas.openxmlformats.org/drawingml/2006/wordprocessingDrawing" xmlns:w10="urn:schemas-microsoft-com:office:word" xmlns:w="http://schemas.openxmlformats.org/wordprocessingml/2006/main" xmlns:w14="http://schemas.microsoft.com/office/word/2010/wordml" xmlns:wpg="http://schemas.microsoft.com/office/word/2010/wordprocessingGroup" xmlns:wpi="http://schemas.microsoft.com/office/word/2010/wordprocessingInk" xmlns:wne="http://schemas.microsoft.com/office/word/2006/wordml" xmlns:wps="http://schemas.microsoft.com/office/word/2010/wordprocessingShape" mc:Ignorable="w14 wp14">
+  <w:docDefaults>
+    <w:rPrDefault>
+      <w:rPr>
+        <w:rFonts w:asciiTheme="minorHAnsi" w:eastAsiaTheme="minorHAnsi" w:hAnsiTheme="minorHAnsi" w:cstheme="minorBidi"/>
+        <w:sz w:val="22"/>
+        <w:szCs w:val="22"/>
+        <w:lang w:val="nl-NL" w:eastAsia="en-US" w:bidi="ar-SA"/>
+      </w:rPr>
+    </w:rPrDefault>
+    <w:pPrDefault>
+      <w:pPr>
+        <w:spacing w:after="160" w:line="259" w:lineRule="auto"/>
+      </w:pPr>
+    </w:pPrDefault>
+  </w:docDefaults>
+  <w:latentStyles w:defLockedState="0" w:defUIPriority="99" w:defSemiHidden="1" w:defUnhideWhenUsed="1" w:defQFormat="0" w:count="267">
+    <w:lsdException w:name="Normal" w:semiHidden="0" w:uiPriority="0" w:unhideWhenUsed="0" w:qFormat="1"/>
+    <w:lsdException w:name="heading 1" w:semiHidden="0" w:uiPriority="9" w:unhideWhenUsed="0" w:qFormat="1"/>
+    <w:lsdException w:name="heading 2" w:uiPriority="9" w:qFormat="1"/>
+    <w:lsdException w:name="heading 3" w:uiPriority="9" w:qFormat="1"/>
+    <w:lsdException w:name="heading 4" w:uiPriority="9" w:qFormat="1"/>
+    <w:lsdException w:name="heading 5" w:uiPriority="9" w:qFormat="1"/>
+    <w:lsdException w:name="heading 6" w:uiPriority="9" w:qFormat="1"/>
+    <w:lsdException w:name="heading 7" w:uiPriority="9" w:qFormat="1"/>
+    <w:lsdException w:name="heading 8" w:uiPriority="9" w:qFormat="1"/>
+    <w:lsdException w:name="heading 9" w:uiPriority="9" w:qFormat="1"/>
+    <w:lsdException w:name="toc 1" w:uiPriority="39"/>
+    <w:lsdException w:name="toc 2" w:uiPriority="39"/>
+    <w:lsdException w:name="toc 3" w:uiPriority="39"/>
+    <w:lsdException w:name="toc 4" w:uiPriority="39"/>
+    <w:lsdException w:name="toc 5" w:uiPriority="39"/>
+    <w:lsdException w:name="toc 6" w:uiPriority="39"/>
+    <w:lsdException w:name="toc 7" w:uiPriority="39"/>
+    <w:lsdException w:name="toc 8" w:uiPriority="39"/>
+    <w:lsdException w:name="toc 9" w:uiPriority="39"/>
+    <w:lsdException w:name="caption" w:uiPriority="35" w:qFormat="1"/>
+    <w:lsdException w:name="Title" w:semiHidden="0" w:uiPriority="10" w:unhideWhenUsed="0" w:qFormat="1"/>
+    <w:lsdException w:name="Default Paragraph Font" w:uiPriority="1"/>
+    <w:lsdException w:name="Subtitle" w:semiHidden="0" w:uiPriority="11" w:unhideWhenUsed="0" w:qFormat="1"/>
+    <w:lsdException w:name="Strong" w:semiHidden="0" w:uiPriority="22" w:unhideWhenUsed="0" w:qFormat="1"/>
+    <w:lsdException w:name="Emphasis" w:semiHidden="0" w:uiPriority="20" w:unhideWhenUsed="0" w:qFormat="1"/>
+    <w:lsdException w:name="Table Grid" w:semiHidden="0" w:uiPriority="39" w:unhideWhenUsed="0"/>
+    <w:lsdException w:name="Placeholder Text" w:unhideWhenUsed="0"/>
+    <w:lsdException w:name="No Spacing" w:semiHidden="0" w:uiPriority="1" w:unhideWhenUsed="0" w:qFormat="1"/>
+    <w:lsdException w:name="Light Shading" w:semiHidden="0" w:uiPriority="60" w:unhideWhenUsed="0"/>
+    <w:lsdException w:name="Light List" w:semiHidden="0" w:uiPriority="61" w:unhideWhenUsed="0"/>
+    <w:lsdException w:name="Light Grid" w:semiHidden="0" w:uiPriority="62" w:unhideWhenUsed="0"/>
+    <w:lsdException w:name="Medium Shading 1" w:semiHidden="0" w:uiPriority="63" w:unhideWhenUsed="0"/>
+    <w:lsdException w:name="Medium Shading 2" w:semiHidden="0" w:uiPriority="64" w:unhideWhenUsed="0"/>
+    <w:lsdException w:name="Medium List 1" w:semiHidden="0" w:uiPriority="65" w:unhideWhenUsed="0"/>
+    <w:lsdException w:name="Medium List 2" w:semiHidden="0" w:uiPriority="66" w:unhideWhenUsed="0"/>
+    <w:lsdException w:name="Medium Grid 1" w:semiHidden="0" w:uiPriority="67" w:unhideWhenUsed="0"/>
+    <w:lsdException w:name="Medium Grid 2" w:semiHidden="0" w:uiPriority="68" w:unhideWhenUsed="0"/>
+    <w:lsdException w:name="Medium Grid 3" w:semiHidden="0" w:uiPriority="69" w:unhideWhenUsed="0"/>
+    <w:lsdException w:name="Dark List" w:semiHidden="0" w:uiPriority="70" w:unhideWhenUsed="0"/>
+    <w:lsdException w:name="Colorful Shading" w:semiHidden="0" w:uiPriority="71" w:unhideWhenUsed="0"/>
+    <w:lsdException w:name="Colorful List" w:semiHidden="0" w:uiPriority="72" w:unhideWhenUsed="0"/>
+    <w:lsdException w:name="Colorful Grid" w:semiHidden="0" w:uiPriority="73" w:unhideWhenUsed="0"/>
+    <w:lsdException w:name="Light Shading Accent 1" w:semiHidden="0" w:uiPriority="60" w:unhideWhenUsed="0"/>
+    <w:lsdException w:name="Light List Accent 1" w:semiHidden="0" w:uiPriority="61" w:unhideWhenUsed="0"/>
+    <w:lsdException w:name="Light Grid Accent 1" w:semiHidden="0" w:uiPriority="62" w:unhideWhenUsed="0"/>
+    <w:lsdException w:name="Medium Shading 1 Accent 1" w:semiHidden="0" w:uiPriority="63" w:unhideWhenUsed="0"/>
+    <w:lsdException w:name="Medium Shading 2 Accent 1" w:semiHidden="0" w:uiPriority="64" w:unhideWhenUsed="0"/>
+    <w:lsdException w:name="Medium List 1 Accent 1" w:semiHidden="0" w:uiPriority="65" w:unhideWhenUsed="0"/>
+    <w:lsdException w:name="Revision" w:unhideWhenUsed="0"/>
+    <w:lsdException w:name="List Paragraph" w:semiHidden="0" w:uiPriority="34" w:unhideWhenUsed="0" w:qFormat="1"/>
+    <w:lsdException w:name="Quote" w:semiHidden="0" w:uiPriority="29" w:unhideWhenUsed="0" w:qFormat="1"/>
+    <w:lsdException w:name="Intense Quote" w:semiHidden="0" w:uiPriority="30" w:unhideWhenUsed="0" w:qFormat="1"/>
+    <w:lsdException w:name="Medium List 2 Accent 1" w:semiHidden="0" w:uiPriority="66" w:unhideWhenUsed="0"/>
+    <w:lsdException w:name="Medium Grid 1 Accent 1" w:semiHidden="0" w:uiPriority="67" w:unhideWhenUsed="0"/>
+    <w:lsdException w:name="Medium Grid 2 Accent 1" w:semiHidden="0" w:uiPriority="68" w:unhideWhenUsed="0"/>
+    <w:lsdException w:name="Medium Grid 3 Accent 1" w:semiHidden="0" w:uiPriority="69" w:unhideWhenUsed="0"/>
+    <w:lsdException w:name="Dark List Accent 1" w:semiHidden="0" w:uiPriority="70" w:unhideWhenUsed="0"/>
+    <w:lsdException w:name="Colorful Shading Accent 1" w:semiHidden="0" w:uiPriority="71" w:unhideWhenUsed="0"/>
+    <w:lsdException w:name="Colorful List Accent 1" w:semiHidden="0" w:uiPriority="72" w:unhideWhenUsed="0"/>
+    <w:lsdException w:name="Colorful Grid Accent 1" w:semiHidden="0" w:uiPriority="73" w:unhideWhenUsed="0"/>
+    <w:lsdException w:name="Light Shading Accent 2" w:semiHidden="0" w:uiPriority="60" w:unhideWhenUsed="0"/>
+    <w:lsdException w:name="Light List Accent 2" w:semiHidden="0" w:uiPriority="61" w:unhideWhenUsed="0"/>
+    <w:lsdException w:name="Light Grid Accent 2" w:semiHidden="0" w:uiPriority="62" w:unhideWhenUsed="0"/>
+    <w:lsdException w:name="Medium Shading 1 Accent 2" w:semiHidden="0" w:uiPriority="63" w:unhideWhenUsed="0"/>
+    <w:lsdException w:name="Medium Shading 2 Accent 2" w:semiHidden="0" w:uiPriority="64" w:unhideWhenUsed="0"/>
+    <w:lsdException w:name="Medium List 1 Accent 2" w:semiHidden="0" w:uiPriority="65" w:unhideWhenUsed="0"/>
+    <w:lsdException w:name="Medium List 2 Accent 2" w:semiHidden="0" w:uiPriority="66" w:unhideWhenUsed="0"/>
+    <w:lsdException w:name="Medium Grid 1 Accent 2" w:semiHidden="0" w:uiPriority="67" w:unhideWhenUsed="0"/>
+    <w:lsdException w:name="Medium Grid 2 Accent 2" w:semiHidden="0" w:uiPriority="68" w:unhideWhenUsed="0"/>
+    <w:lsdException w:name="Medium Grid 3 Accent 2" w:semiHidden="0" w:uiPriority="69" w:unhideWhenUsed="0"/>
+    <w:lsdException w:name="Dark List Accent 2" w:semiHidden="0" w:uiPriority="70" w:unhideWhenUsed="0"/>
+    <w:lsdException w:name="Colorful Shading Accent 2" w:semiHidden="0" w:uiPriority="71" w:unhideWhenUsed="0"/>
+    <w:lsdException w:name="Colorful List Accent 2" w:semiHidden="0" w:uiPriority="72" w:unhideWhenUsed="0"/>
+    <w:lsdException w:name="Colorful Grid Accent 2" w:semiHidden="0" w:uiPriority="73" w:unhideWhenUsed="0"/>
+    <w:lsdException w:name="Light Shading Accent 3" w:semiHidden="0" w:uiPriority="60" w:unhideWhenUsed="0"/>
+    <w:lsdException w:name="Light List Accent 3" w:semiHidden="0" w:uiPriority="61" w:unhideWhenUsed="0"/>
+    <w:lsdException w:name="Light Grid Accent 3" w:semiHidden="0" w:uiPriority="62" w:unhideWhenUsed="0"/>
+    <w:lsdException w:name="Medium Shading 1 Accent 3" w:semiHidden="0" w:uiPriority="63" w:unhideWhenUsed="0"/>
+    <w:lsdException w:name="Medium Shading 2 Accent 3" w:semiHidden="0" w:uiPriority="64" w:unhideWhenUsed="0"/>
+    <w:lsdException w:name="Medium List 1 Accent 3" w:semiHidden="0" w:uiPriority="65" w:unhideWhenUsed="0"/>
+    <w:lsdException w:name="Medium List 2 Accent 3" w:semiHidden="0" w:uiPriority="66" w:unhideWhenUsed="0"/>
+    <w:lsdException w:name="Medium Grid 1 Accent 3" w:semiHidden="0" w:uiPriority="67" w:unhideWhenUsed="0"/>
+    <w:lsdException w:name="Medium Grid 2 Accent 3" w:semiHidden="0" w:uiPriority="68" w:unhideWhenUsed="0"/>
+    <w:lsdException w:name="Medium Grid 3 Accent 3" w:semiHidden="0" w:uiPriority="69" w:unhideWhenUsed="0"/>
+    <w:lsdException w:name="Dark List Accent 3" w:semiHidden="0" w:uiPriority="70" w:unhideWhenUsed="0"/>
+    <w:lsdException w:name="Colorful Shading Accent 3" w:semiHidden="0" w:uiPriority="71" w:unhideWhenUsed="0"/>
+    <w:lsdException w:name="Colorful List Accent 3" w:semiHidden="0" w:uiPriority="72" w:unhideWhenUsed="0"/>
+    <w:lsdException w:name="Colorful Grid Accent 3" w:semiHidden="0" w:uiPriority="73" w:unhideWhenUsed="0"/>
+    <w:lsdException w:name="Light Shading Accent 4" w:semiHidden="0" w:uiPriority="60" w:unhideWhenUsed="0"/>
+    <w:lsdException w:name="Light List Accent 4" w:semiHidden="0" w:uiPriority="61" w:unhideWhenUsed="0"/>
+    <w:lsdException w:name="Light Grid Accent 4" w:semiHidden="0" w:uiPriority="62" w:unhideWhenUsed="0"/>
+    <w:lsdException w:name="Medium Shading 1 Accent 4" w:semiHidden="0" w:uiPriority="63" w:unhideWhenUsed="0"/>
+    <w:lsdException w:name="Medium Shading 2 Accent 4" w:semiHidden="0" w:uiPriority="64" w:unhideWhenUsed="0"/>
+    <w:lsdException w:name="Medium List 1 Accent 4" w:semiHidden="0" w:uiPriority="65" w:unhideWhenUsed="0"/>
+    <w:lsdException w:name="Medium List 2 Accent 4" w:semiHidden="0" w:uiPriority="66" w:unhideWhenUsed="0"/>
+    <w:lsdException w:name="Medium Grid 1 Accent 4" w:semiHidden="0" w:uiPriority="67" w:unhideWhenUsed="0"/>
+    <w:lsdException w:name="Medium Grid 2 Accent 4" w:semiHidden="0" w:uiPriority="68" w:unhideWhenUsed="0"/>
+    <w:lsdException w:name="Medium Grid 3 Accent 4" w:semiHidden="0" w:uiPriority="69" w:unhideWhenUsed="0"/>
+    <w:lsdException w:name="Dark List Accent 4" w:semiHidden="0" w:uiPriority="70" w:unhideWhenUsed="0"/>
+    <w:lsdException w:name="Colorful Shading Accent 4" w:semiHidden="0" w:uiPriority="71" w:unhideWhenUsed="0"/>
+    <w:lsdException w:name="Colorful List Accent 4" w:semiHidden="0" w:uiPriority="72" w:unhideWhenUsed="0"/>
+    <w:lsdException w:name="Colorful Grid Accent 4" w:semiHidden="0" w:uiPriority="73" w:unhideWhenUsed="0"/>
+    <w:lsdException w:name="Light Shading Accent 5" w:semiHidden="0" w:uiPriority="60" w:unhideWhenUsed="0"/>
+    <w:lsdException w:name="Light List Accent 5" w:semiHidden="0" w:uiPriority="61" w:unhideWhenUsed="0"/>
+    <w:lsdException w:name="Light Grid Accent 5" w:semiHidden="0" w:uiPriority="62" w:unhideWhenUsed="0"/>
+    <w:lsdException w:name="Medium Shading 1 Accent 5" w:semiHidden="0" w:uiPriority="63" w:unhideWhenUsed="0"/>
+    <w:lsdException w:name="Medium Shading 2 Accent 5" w:semiHidden="0" w:uiPriority="64" w:unhideWhenUsed="0"/>
+    <w:lsdException w:name="Medium List 1 Accent 5" w:semiHidden="0" w:uiPriority="65" w:unhideWhenUsed="0"/>
+    <w:lsdException w:name="Medium List 2 Accent 5" w:semiHidden="0" w:uiPriority="66" w:unhideWhenUsed="0"/>
+    <w:lsdException w:name="Medium Grid 1 Accent 5" w:semiHidden="0" w:uiPriority="67" w:unhideWhenUsed="0"/>
+    <w:lsdException w:name="Medium Grid 2 Accent 5" w:semiHidden="0" w:uiPriority="68" w:unhideWhenUsed="0"/>
+    <w:lsdException w:name="Medium Grid 3 Accent 5" w:semiHidden="0" w:uiPriority="69" w:unhideWhenUsed="0"/>
+    <w:lsdException w:name="Dark List Accent 5" w:semiHidden="0" w:uiPriority="70" w:unhideWhenUsed="0"/>
+    <w:lsdException w:name="Colorful Shading Accent 5" w:semiHidden="0" w:uiPriority="71" w:unhideWhenUsed="0"/>
+    <w:lsdException w:name="Colorful List Accent 5" w:semiHidden="0" w:uiPriority="72" w:unhideWhenUsed="0"/>
+    <w:lsdException w:name="Colorful Grid Accent 5" w:semiHidden="0" w:uiPriority="73" w:unhideWhenUsed="0"/>
+    <w:lsdException w:name="Light Shading Accent 6" w:semiHidden="0" w:uiPriority="60" w:unhideWhenUsed="0"/>
+    <w:lsdException w:name="Light List Accent 6" w:semiHidden="0" w:uiPriority="61" w:unhideWhenUsed="0"/>
+    <w:lsdException w:name="Light Grid Accent 6" w:semiHidden="0" w:uiPriority="62" w:unhideWhenUsed="0"/>
+    <w:lsdException w:name="Medium Shading 1 Accent 6" w:semiHidden="0" w:uiPriority="63" w:unhideWhenUsed="0"/>
+    <w:lsdException w:name="Medium Shading 2 Accent 6" w:semiHidden="0" w:uiPriority="64" w:unhideWhenUsed="0"/>
+    <w:lsdException w:name="Medium List 1 Accent 6" w:semiHidden="0" w:uiPriority="65" w:unhideWhenUsed="0"/>
+    <w:lsdException w:name="Medium List 2 Accent 6" w:semiHidden="0" w:uiPriority="66" w:unhideWhenUsed="0"/>
+    <w:lsdException w:name="Medium Grid 1 Accent 6" w:semiHidden="0" w:uiPriority="67" w:unhideWhenUsed="0"/>
+    <w:lsdException w:name="Medium Grid 2 Accent 6" w:semiHidden="0" w:uiPriority="68" w:unhideWhenUsed="0"/>
+    <w:lsdException w:name="Medium Grid 3 Accent 6" w:semiHidden="0" w:uiPriority="69" w:unhideWhenUsed="0"/>
+    <w:lsdException w:name="Dark List Accent 6" w:semiHidden="0" w:uiPriority="70" w:unhideWhenUsed="0"/>
+    <w:lsdException w:name="Colorful Shading Accent 6" w:semiHidden="0" w:uiPriority="71" w:unhideWhenUsed="0"/>
+    <w:lsdException w:name="Colorful List Accent 6" w:semiHidden="0" w:uiPriority="72" w:unhideWhenUsed="0"/>
+    <w:lsdException w:name="Colorful Grid Accent 6" w:semiHidden="0" w:uiPriority="73" w:unhideWhenUsed="0"/>
+    <w:lsdException w:name="Subtle Emphasis" w:semiHidden="0" w:uiPriority="19" w:unhideWhenUsed="0" w:qFormat="1"/>
+    <w:lsdException w:name="Intense Emphasis" w:semiHidden="0" w:uiPriority="21" w:unhideWhenUsed="0" w:qFormat="1"/>
+    <w:lsdException w:name="Subtle Reference" w:semiHidden="0" w:uiPriority="31" w:unhideWhenUsed="0" w:qFormat="1"/>
+    <w:lsdException w:name="Intense Reference" w:semiHidden="0" w:uiPriority="32" w:unhideWhenUsed="0" w:qFormat="1"/>
+    <w:lsdException w:name="Book Title" w:semiHidden="0" w:uiPriority="33" w:unhideWhenUsed="0" w:qFormat="1"/>
+    <w:lsdException w:name="Bibliography" w:uiPriority="37"/>
+    <w:lsdException w:name="TOC Heading" w:uiPriority="39" w:qFormat="1"/>
+  </w:latentStyles>
+  <w:style w:type="paragraph" w:default="1" w:styleId="Normal">
+    <w:name w:val="Normal"/>
+    <w:qFormat/>
+    <w:rsid w:val="00C943DE"/>
+  </w:style>
+  <w:style w:type="paragraph" w:styleId="Heading1">
+    <w:name w:val="heading 1"/>
+    <w:basedOn w:val="Normal"/>
+    <w:next w:val="Normal"/>
+    <w:link w:val="Heading1Char"/>
+    <w:uiPriority w:val="9"/>
+    <w:qFormat/>
+    <w:rsid w:val="00472F78"/>
+    <w:pPr>
+      <w:keepNext/>
+      <w:keepLines/>
+      <w:spacing w:before="240" w:after="0"/>
+      <w:outlineLvl w:val="0"/>
+    </w:pPr>
+    <w:rPr>
+      <w:rFonts w:asciiTheme="majorHAnsi" w:eastAsiaTheme="majorEastAsia" w:hAnsiTheme="majorHAnsi" w:cstheme="majorBidi"/>
+      <w:color w:val="2E74B5" w:themeColor="accent1" w:themeShade="BF"/>
+      <w:sz w:val="32"/>
+      <w:szCs w:val="32"/>
+    </w:rPr>
+  </w:style>
+  <w:style w:type="paragraph" w:styleId="Heading2">
+    <w:name w:val="heading 2"/>
+    <w:basedOn w:val="Normal"/>
+    <w:next w:val="Normal"/>
+    <w:link w:val="Heading2Char"/>
+    <w:uiPriority w:val="9"/>
+    <w:unhideWhenUsed/>
+    <w:qFormat/>
+    <w:rsid w:val="0080070E"/>
+    <w:pPr>
+      <w:keepNext/>
+      <w:keepLines/>
+      <w:spacing w:before="40" w:after="0"/>
+      <w:outlineLvl w:val="1"/>
+    </w:pPr>
+    <w:rPr>
+      <w:rFonts w:asciiTheme="majorHAnsi" w:eastAsiaTheme="majorEastAsia" w:hAnsiTheme="majorHAnsi" w:cstheme="majorBidi"/>
+      <w:color w:val="2E74B5" w:themeColor="accent1" w:themeShade="BF"/>
+      <w:sz w:val="26"/>
+      <w:szCs w:val="26"/>
+    </w:rPr>
+  </w:style>
+  <w:style w:type="character" w:default="1" w:styleId="DefaultParagraphFont">
+    <w:name w:val="Default Paragraph Font"/>
+    <w:uiPriority w:val="1"/>
+    <w:semiHidden/>
+    <w:unhideWhenUsed/>
+  </w:style>
+  <w:style w:type="table" w:default="1" w:styleId="TableNormal">
+    <w:name w:val="Normal Table"/>
+    <w:uiPriority w:val="99"/>
+    <w:semiHidden/>
+    <w:unhideWhenUsed/>
+    <w:tblPr>
+      <w:tblInd w:w="0" w:type="dxa"/>
+      <w:tblCellMar>
+        <w:top w:w="0" w:type="dxa"/>
+        <w:left w:w="108" w:type="dxa"/>
+        <w:bottom w:w="0" w:type="dxa"/>
+        <w:right w:w="108" w:type="dxa"/>
+      </w:tblCellMar>
+    </w:tblPr>
+  </w:style>
+  <w:style w:type="numbering" w:default="1" w:styleId="NoList">
+    <w:name w:val="No List"/>
+    <w:uiPriority w:val="99"/>
+    <w:semiHidden/>
+    <w:unhideWhenUsed/>
+  </w:style>
+  <w:style w:type="paragraph" w:styleId="ListParagraph">
+    <w:name w:val="List Paragraph"/>
+    <w:basedOn w:val="Normal"/>
+    <w:uiPriority w:val="34"/>
+    <w:qFormat/>
+    <w:rsid w:val="00BB04B0"/>
+    <w:pPr>
+      <w:ind w:left="720"/>
+      <w:contextualSpacing/>
+    </w:pPr>
+  </w:style>
+  <w:style w:type="paragraph" w:styleId="BalloonText">
+    <w:name w:val="Balloon Text"/>
+    <w:basedOn w:val="Normal"/>
+    <w:link w:val="BalloonTextChar"/>
+    <w:uiPriority w:val="99"/>
+    <w:semiHidden/>
+    <w:unhideWhenUsed/>
+    <w:rsid w:val="00776D97"/>
+    <w:pPr>
+      <w:spacing w:after="0" w:line="240" w:lineRule="auto"/>
+    </w:pPr>
+    <w:rPr>
+      <w:rFonts w:ascii="Segoe UI" w:hAnsi="Segoe UI" w:cs="Segoe UI"/>
+      <w:sz w:val="18"/>
+      <w:szCs w:val="18"/>
+    </w:rPr>
+  </w:style>
+  <w:style w:type="character" w:customStyle="1" w:styleId="BalloonTextChar">
+    <w:name w:val="Balloon Text Char"/>
+    <w:basedOn w:val="DefaultParagraphFont"/>
+    <w:link w:val="BalloonText"/>
+    <w:uiPriority w:val="99"/>
+    <w:semiHidden/>
+    <w:rsid w:val="00776D97"/>
+    <w:rPr>
+      <w:rFonts w:ascii="Segoe UI" w:hAnsi="Segoe UI" w:cs="Segoe UI"/>
+      <w:sz w:val="18"/>
+      <w:szCs w:val="18"/>
+    </w:rPr>
+  </w:style>
+  <w:style w:type="paragraph" w:styleId="Title">
+    <w:name w:val="Title"/>
+    <w:basedOn w:val="Normal"/>
+    <w:next w:val="Normal"/>
+    <w:link w:val="TitleChar"/>
+    <w:uiPriority w:val="10"/>
+    <w:qFormat/>
+    <w:rsid w:val="000E4381"/>
+    <w:pPr>
+      <w:spacing w:after="0" w:line="240" w:lineRule="auto"/>
+      <w:contextualSpacing/>
+    </w:pPr>
+    <w:rPr>
+      <w:rFonts w:asciiTheme="majorHAnsi" w:eastAsiaTheme="majorEastAsia" w:hAnsiTheme="majorHAnsi" w:cstheme="majorBidi"/>
+      <w:spacing w:val="-10"/>
+      <w:kern w:val="28"/>
+      <w:sz w:val="56"/>
+      <w:szCs w:val="56"/>
+    </w:rPr>
+  </w:style>
+  <w:style w:type="character" w:customStyle="1" w:styleId="TitleChar">
+    <w:name w:val="Title Char"/>
+    <w:basedOn w:val="DefaultParagraphFont"/>
+    <w:link w:val="Title"/>
+    <w:uiPriority w:val="10"/>
+    <w:rsid w:val="000E4381"/>
+    <w:rPr>
+      <w:rFonts w:asciiTheme="majorHAnsi" w:eastAsiaTheme="majorEastAsia" w:hAnsiTheme="majorHAnsi" w:cstheme="majorBidi"/>
+      <w:spacing w:val="-10"/>
+      <w:kern w:val="28"/>
+      <w:sz w:val="56"/>
+      <w:szCs w:val="56"/>
+    </w:rPr>
+  </w:style>
+  <w:style w:type="character" w:customStyle="1" w:styleId="Heading2Char">
+    <w:name w:val="Heading 2 Char"/>
+    <w:basedOn w:val="DefaultParagraphFont"/>
+    <w:link w:val="Heading2"/>
+    <w:uiPriority w:val="9"/>
+    <w:rsid w:val="0080070E"/>
+    <w:rPr>
+      <w:rFonts w:asciiTheme="majorHAnsi" w:eastAsiaTheme="majorEastAsia" w:hAnsiTheme="majorHAnsi" w:cstheme="majorBidi"/>
+      <w:color w:val="2E74B5" w:themeColor="accent1" w:themeShade="BF"/>
+      <w:sz w:val="26"/>
+      <w:szCs w:val="26"/>
+    </w:rPr>
+  </w:style>
+  <w:style w:type="character" w:customStyle="1" w:styleId="Heading1Char">
+    <w:name w:val="Heading 1 Char"/>
+    <w:basedOn w:val="DefaultParagraphFont"/>
+    <w:link w:val="Heading1"/>
+    <w:uiPriority w:val="9"/>
+    <w:rsid w:val="00472F78"/>
+    <w:rPr>
+      <w:rFonts w:asciiTheme="majorHAnsi" w:eastAsiaTheme="majorEastAsia" w:hAnsiTheme="majorHAnsi" w:cstheme="majorBidi"/>
+      <w:color w:val="2E74B5" w:themeColor="accent1" w:themeShade="BF"/>
+      <w:sz w:val="32"/>
+      <w:szCs w:val="32"/>
+    </w:rPr>
+  </w:style>
+  <w:style w:type="character" w:styleId="CommentReference">
+    <w:name w:val="annotation reference"/>
+    <w:basedOn w:val="DefaultParagraphFont"/>
+    <w:uiPriority w:val="99"/>
+    <w:semiHidden/>
+    <w:unhideWhenUsed/>
+    <w:rsid w:val="00E0476C"/>
+    <w:rPr>
+      <w:sz w:val="16"/>
+      <w:szCs w:val="16"/>
+    </w:rPr>
+  </w:style>
+  <w:style w:type="paragraph" w:styleId="CommentText">
+    <w:name w:val="annotation text"/>
+    <w:basedOn w:val="Normal"/>
+    <w:link w:val="CommentTextChar"/>
+    <w:uiPriority w:val="99"/>
+    <w:semiHidden/>
+    <w:unhideWhenUsed/>
+    <w:rsid w:val="00E0476C"/>
+    <w:pPr>
+      <w:spacing w:line="240" w:lineRule="auto"/>
+    </w:pPr>
+    <w:rPr>
+      <w:sz w:val="20"/>
+      <w:szCs w:val="20"/>
+    </w:rPr>
+  </w:style>
+  <w:style w:type="character" w:customStyle="1" w:styleId="CommentTextChar">
+    <w:name w:val="Comment Text Char"/>
+    <w:basedOn w:val="DefaultParagraphFont"/>
+    <w:link w:val="CommentText"/>
+    <w:uiPriority w:val="99"/>
+    <w:semiHidden/>
+    <w:rsid w:val="00E0476C"/>
+    <w:rPr>
+      <w:sz w:val="20"/>
+      <w:szCs w:val="20"/>
+    </w:rPr>
+  </w:style>
+  <w:style w:type="paragraph" w:styleId="CommentSubject">
+    <w:name w:val="annotation subject"/>
+    <w:basedOn w:val="CommentText"/>
+    <w:next w:val="CommentText"/>
+    <w:link w:val="CommentSubjectChar"/>
+    <w:uiPriority w:val="99"/>
+    <w:semiHidden/>
+    <w:unhideWhenUsed/>
+    <w:rsid w:val="00E0476C"/>
+    <w:rPr>
+      <w:b/>
+      <w:bCs/>
+    </w:rPr>
+  </w:style>
+  <w:style w:type="character" w:customStyle="1" w:styleId="CommentSubjectChar">
+    <w:name w:val="Comment Subject Char"/>
+    <w:basedOn w:val="CommentTextChar"/>
+    <w:link w:val="CommentSubject"/>
+    <w:uiPriority w:val="99"/>
+    <w:semiHidden/>
+    <w:rsid w:val="00E0476C"/>
+    <w:rPr>
+      <w:b/>
+      <w:bCs/>
+      <w:sz w:val="20"/>
+      <w:szCs w:val="20"/>
+    </w:rPr>
+  </w:style>
+  <w:style w:type="paragraph" w:styleId="Revision">
     <w:name w:val="Revision"/>
     <w:hidden/>
     <w:uiPriority w:val="99"/>
@@ -3079,7 +3246,7 @@
   <a:extraClrSchemeLst/>
   <a:extLst>
     <a:ext uri="{05A4C25C-085E-4340-85A3-A5531E510DB2}">
-      <thm15:themeFamily xmlns:thm15="http://schemas.microsoft.com/office/thememl/2012/main" name="Office Theme" id="{62F939B6-93AF-4DB8-9C6B-D6C7DFDC589F}" vid="{4A3C46E8-61CC-4603-A589-7422A47A8E4A}"/>
+      <thm15:themeFamily xmlns:thm15="http://schemas.microsoft.com/office/thememl/2012/main" xmlns="" name="Office Theme" id="{62F939B6-93AF-4DB8-9C6B-D6C7DFDC589F}" vid="{4A3C46E8-61CC-4603-A589-7422A47A8E4A}"/>
     </a:ext>
   </a:extLst>
 </a:theme>

</xml_diff>